<commit_message>
Introdução Relatorio de Planeamento
Introdução Concluida no Relatorio de Planeamento
</commit_message>
<xml_diff>
--- a/IPL_PSI_MDS_Relatório de Planeamento.docx
+++ b/IPL_PSI_MDS_Relatório de Planeamento.docx
@@ -255,8 +255,14 @@
       <w:r>
         <w:t>Miguel João Guardado Ribeiro 2180662.</w:t>
       </w:r>
-      <w:bookmarkStart w:id="0" w:name="_GoBack"/>
-      <w:bookmarkEnd w:id="0"/>
+    </w:p>
+    <w:p>
+      <w:pPr>
+        <w:pStyle w:val="Standard"/>
+      </w:pPr>
+      <w:r>
+        <w:t>Jason Vieira Mendes.</w:t>
+      </w:r>
     </w:p>
     <w:p>
       <w:pPr>
@@ -333,13 +339,97 @@
       <w:pPr>
         <w:pStyle w:val="Standard"/>
       </w:pPr>
+      <w:r>
+        <w:t xml:space="preserve">Este Projeto surgiu no âmbito da UC de Desenvolvimento de Aplicações, e da UC Metodologias de desenvolvimento de Software. A empresa RealStand necessitava de um software atual, algo que lhes permiti se expandir o seu </w:t>
+      </w:r>
+      <w:r>
+        <w:t>negócio</w:t>
+      </w:r>
+      <w:r>
+        <w:t xml:space="preserve"> pois o software antigo apenas conseguia registar vendas. A empresa RealStand neste momento criou a sua oficina e os seus próprios alugueres</w:t>
+      </w:r>
+      <w:r>
+        <w:t xml:space="preserve">. Com isto foi solicitado uma aplicação que </w:t>
+      </w:r>
       <w:proofErr w:type="gramStart"/>
       <w:r>
-        <w:t>[Devem</w:t>
+        <w:t>controla-se</w:t>
       </w:r>
       <w:proofErr w:type="gramEnd"/>
       <w:r>
-        <w:t xml:space="preserve"> contextualizar o projeto a implementar, indicando objetivos, descrição sumária, </w:t>
+        <w:t xml:space="preserve"> os clientes, carros de oficina, carros de aluguer e por fim que melhora-se a secção das vendas. Esta aplicação apenas terá um ator que é o funcionário da empresa RealStand. A aplicação terá 6 </w:t>
+      </w:r>
+      <w:r>
+        <w:t>formulários</w:t>
+      </w:r>
+      <w:r>
+        <w:t>, formulário do menu principal</w:t>
+      </w:r>
+      <w:r>
+        <w:t xml:space="preserve">, formulário do menu de Clientes, formulário do menu de Carros de Oficina, formulário Carros para Venda, formulário Carros para Aluguer e por fim um formulário para emitir faturas/recibos. No formulário Cliente será possível criar, editar e eliminar cliente e a cada confirmação a informação é automaticamente guardada. No formulário Carros de Oficina será possível criar carros e </w:t>
+      </w:r>
+      <w:proofErr w:type="gramStart"/>
+      <w:r>
+        <w:t>associa-los</w:t>
+      </w:r>
+      <w:proofErr w:type="gramEnd"/>
+      <w:r>
+        <w:t xml:space="preserve"> aos clientes, ao criar</w:t>
+      </w:r>
+      <w:r>
+        <w:t xml:space="preserve"> um carro</w:t>
+      </w:r>
+      <w:r>
+        <w:t xml:space="preserve"> terá de obrigatoriamente de existir clientes, no fim de um carro estar na oficina poderá associar se serviços e todas as peças que o veiculo necessitou, caso haja algum erro também poderá alterar ou ate mesmo eliminar os dados. No formulário Carros para venda cria</w:t>
+      </w:r>
+      <w:r>
+        <w:t>-</w:t>
+      </w:r>
+      <w:r>
+        <w:t>se os carros e por fim para concluir a venda, essa mesma venda terá de ser associada a um cliente que já exista registado na base de dados, também em caso de erro se poderá eliminar a venda. No formulário carros Aluguer pode-se criar e associar carros a um determinado aluguer e para concluir associa se</w:t>
+      </w:r>
+      <w:r>
+        <w:t xml:space="preserve"> o aluguer</w:t>
+      </w:r>
+      <w:bookmarkStart w:id="0" w:name="_GoBack"/>
+      <w:bookmarkEnd w:id="0"/>
+      <w:r>
+        <w:t xml:space="preserve"> a um cliente, quando o cliente entregar o carro, o mesmo volta para a lista de aluguer. Para finalizar o formulário </w:t>
+      </w:r>
+      <w:r>
+        <w:t xml:space="preserve">Recibos/Fatura serve para selecionar mos o cliente e verificar todos os movimentos efetuados na empresa RealStand e emitir a sua devida fatura, tem a opção de emitir fatura com ou sem </w:t>
+      </w:r>
+      <w:proofErr w:type="gramStart"/>
+      <w:r>
+        <w:t>Nif(</w:t>
+      </w:r>
+      <w:proofErr w:type="gramEnd"/>
+      <w:r>
+        <w:t>numero de contribuinte).</w:t>
+      </w:r>
+    </w:p>
+    <w:p>
+      <w:pPr>
+        <w:pStyle w:val="Standard"/>
+        <w:rPr>
+          <w:b/>
+          <w:bCs/>
+        </w:rPr>
+      </w:pPr>
+      <w:r>
+        <w:rPr>
+          <w:b/>
+          <w:bCs/>
+        </w:rPr>
+        <w:t>- Apresentação da planificação geral do projeto</w:t>
+      </w:r>
+    </w:p>
+    <w:p>
+      <w:pPr>
+        <w:pStyle w:val="Standard"/>
+      </w:pPr>
+      <w:r>
+        <w:t xml:space="preserve">[Neste item devem identificar as seguintes informações do projeto (na forma de uma </w:t>
       </w:r>
       <w:proofErr w:type="spellStart"/>
       <w:r>
@@ -347,20 +437,49 @@
           <w:i/>
           <w:iCs/>
         </w:rPr>
-        <w:t>stakeholders</w:t>
+        <w:t>task</w:t>
       </w:r>
       <w:proofErr w:type="spellEnd"/>
       <w:r>
-        <w:t>. Deve ficar-se com uma ideia clara do âmbito do projeto]</w:t>
-      </w:r>
-    </w:p>
-    <w:p>
-      <w:pPr>
-        <w:pStyle w:val="Standard"/>
-      </w:pPr>
+        <w:t xml:space="preserve"> e </w:t>
+      </w:r>
+      <w:proofErr w:type="spellStart"/>
+      <w:r>
+        <w:rPr>
+          <w:i/>
+          <w:iCs/>
+        </w:rPr>
+        <w:t>resource</w:t>
+      </w:r>
+      <w:proofErr w:type="spellEnd"/>
       <w:r>
         <w:t xml:space="preserve"> </w:t>
       </w:r>
+      <w:proofErr w:type="spellStart"/>
+      <w:r>
+        <w:rPr>
+          <w:i/>
+          <w:iCs/>
+        </w:rPr>
+        <w:t>sheets</w:t>
+      </w:r>
+      <w:proofErr w:type="spellEnd"/>
+      <w:r>
+        <w:t xml:space="preserve">): WBS, tarefas, </w:t>
+      </w:r>
+      <w:proofErr w:type="spellStart"/>
+      <w:r>
+        <w:t>milestones</w:t>
+      </w:r>
+      <w:proofErr w:type="spellEnd"/>
+      <w:r>
+        <w:t>, duração das tarefas, recursos atribuídos, informações sobre os recursos, custos. Podem estar ainda definidas outras informações que considerem importantes]</w:t>
+      </w:r>
+    </w:p>
+    <w:p>
+      <w:pPr>
+        <w:pStyle w:val="Standard"/>
+      </w:pPr>
     </w:p>
     <w:p>
       <w:pPr>
@@ -375,32 +494,25 @@
           <w:b/>
           <w:bCs/>
         </w:rPr>
-        <w:t>- Apresentação da planificação geral do projeto</w:t>
-      </w:r>
-    </w:p>
-    <w:p>
-      <w:pPr>
-        <w:pStyle w:val="Standard"/>
-      </w:pPr>
-      <w:proofErr w:type="gramStart"/>
-      <w:r>
-        <w:t>[Neste</w:t>
-      </w:r>
-      <w:proofErr w:type="gramEnd"/>
-      <w:r>
-        <w:t xml:space="preserve"> item devem identificar as seguintes informações do projeto (na forma de uma </w:t>
-      </w:r>
-      <w:proofErr w:type="spellStart"/>
+        <w:t>- Plano de riscos</w:t>
+      </w:r>
+    </w:p>
+    <w:p>
+      <w:pPr>
+        <w:pStyle w:val="Standard"/>
+      </w:pPr>
+      <w:r>
+        <w:t xml:space="preserve">[Começar por apresentar nesta secção a matriz de exposição ao risco do projeto. Em seguida definir critérios para a utilização de técnicas para a realização de estimativas como a de </w:t>
+      </w:r>
       <w:r>
         <w:rPr>
           <w:i/>
           <w:iCs/>
         </w:rPr>
-        <w:t>task</w:t>
-      </w:r>
-      <w:proofErr w:type="spellEnd"/>
-      <w:r>
-        <w:t xml:space="preserve"> e </w:t>
+        <w:t>Delphi</w:t>
+      </w:r>
+      <w:r>
+        <w:t xml:space="preserve"> ou </w:t>
       </w:r>
       <w:proofErr w:type="spellStart"/>
       <w:r>
@@ -408,31 +520,11 @@
           <w:i/>
           <w:iCs/>
         </w:rPr>
-        <w:t>resource</w:t>
+        <w:t>Pert</w:t>
       </w:r>
       <w:proofErr w:type="spellEnd"/>
       <w:r>
-        <w:t xml:space="preserve"> </w:t>
-      </w:r>
-      <w:proofErr w:type="spellStart"/>
-      <w:r>
-        <w:rPr>
-          <w:i/>
-          <w:iCs/>
-        </w:rPr>
-        <w:t>sheets</w:t>
-      </w:r>
-      <w:proofErr w:type="spellEnd"/>
-      <w:r>
-        <w:t xml:space="preserve">): WBS, tarefas, </w:t>
-      </w:r>
-      <w:proofErr w:type="spellStart"/>
-      <w:r>
-        <w:t>milestones</w:t>
-      </w:r>
-      <w:proofErr w:type="spellEnd"/>
-      <w:r>
-        <w:t>, duração das tarefas, recursos atribuídos, informações sobre os recursos, custos. Podem estar ainda definidas outras informações que considerem importantes]</w:t>
+        <w:t>. O passo seguinte passo por apresentar tabela com o registo dos riscos (de acordo com os critérios anteriores). Aqui devem ser identificados os itens (e.g., tarefas de risco) e o plano de ação]</w:t>
       </w:r>
     </w:p>
     <w:p>
@@ -453,62 +545,6 @@
           <w:b/>
           <w:bCs/>
         </w:rPr>
-        <w:t>- Plano de riscos</w:t>
-      </w:r>
-    </w:p>
-    <w:p>
-      <w:pPr>
-        <w:pStyle w:val="Standard"/>
-      </w:pPr>
-      <w:proofErr w:type="gramStart"/>
-      <w:r>
-        <w:t>[Começar</w:t>
-      </w:r>
-      <w:proofErr w:type="gramEnd"/>
-      <w:r>
-        <w:t xml:space="preserve"> por apresentar nesta secção a matriz de exposição ao risco do projeto. Em seguida definir critérios para a utilização de técnicas para a realização de estimativas como a de </w:t>
-      </w:r>
-      <w:r>
-        <w:rPr>
-          <w:i/>
-          <w:iCs/>
-        </w:rPr>
-        <w:t>Delphi</w:t>
-      </w:r>
-      <w:r>
-        <w:t xml:space="preserve"> ou </w:t>
-      </w:r>
-      <w:proofErr w:type="spellStart"/>
-      <w:r>
-        <w:rPr>
-          <w:i/>
-          <w:iCs/>
-        </w:rPr>
-        <w:t>Pert</w:t>
-      </w:r>
-      <w:proofErr w:type="spellEnd"/>
-      <w:r>
-        <w:t>. O passo seguinte passo por apresentar tabela com o registo dos riscos (de acordo com os critérios anteriores). Aqui devem ser identificados os itens (e.g., tarefas de risco) e o plano de ação]</w:t>
-      </w:r>
-    </w:p>
-    <w:p>
-      <w:pPr>
-        <w:pStyle w:val="Standard"/>
-      </w:pPr>
-    </w:p>
-    <w:p>
-      <w:pPr>
-        <w:pStyle w:val="Standard"/>
-        <w:rPr>
-          <w:b/>
-          <w:bCs/>
-        </w:rPr>
-      </w:pPr>
-      <w:r>
-        <w:rPr>
-          <w:b/>
-          <w:bCs/>
-        </w:rPr>
         <w:t>- Matriz de responsabilidades</w:t>
       </w:r>
     </w:p>
@@ -516,13 +552,8 @@
       <w:pPr>
         <w:pStyle w:val="Standard"/>
       </w:pPr>
-      <w:proofErr w:type="gramStart"/>
-      <w:r>
-        <w:t>[Apresentar</w:t>
-      </w:r>
-      <w:proofErr w:type="gramEnd"/>
-      <w:r>
-        <w:t xml:space="preserve"> a versão atual à data da matriz de responsabilidades do projeto]</w:t>
+      <w:r>
+        <w:t>[Apresentar a versão atual à data da matriz de responsabilidades do projeto]</w:t>
       </w:r>
     </w:p>
     <w:p>
@@ -649,7 +680,7 @@
       </w:pPr>
     </w:pPrDefault>
   </w:docDefaults>
-  <w:latentStyles w:defLockedState="0" w:defUIPriority="99" w:defSemiHidden="0" w:defUnhideWhenUsed="0" w:defQFormat="0" w:count="375">
+  <w:latentStyles w:defLockedState="0" w:defUIPriority="99" w:defSemiHidden="0" w:defUnhideWhenUsed="0" w:defQFormat="0" w:count="376">
     <w:lsdException w:name="Normal" w:uiPriority="0" w:qFormat="1"/>
     <w:lsdException w:name="heading 1" w:uiPriority="9" w:qFormat="1"/>
     <w:lsdException w:name="heading 2" w:semiHidden="1" w:uiPriority="9" w:unhideWhenUsed="1" w:qFormat="1"/>
@@ -755,7 +786,6 @@
     <w:lsdException w:name="HTML Sample" w:semiHidden="1" w:unhideWhenUsed="1"/>
     <w:lsdException w:name="HTML Typewriter" w:semiHidden="1" w:unhideWhenUsed="1"/>
     <w:lsdException w:name="HTML Variable" w:semiHidden="1" w:unhideWhenUsed="1"/>
-    <w:lsdException w:name="Normal Table" w:semiHidden="1" w:unhideWhenUsed="1"/>
     <w:lsdException w:name="annotation subject" w:semiHidden="1" w:unhideWhenUsed="1"/>
     <w:lsdException w:name="No List" w:semiHidden="1" w:unhideWhenUsed="1"/>
     <w:lsdException w:name="Outline List 1" w:semiHidden="1" w:unhideWhenUsed="1"/>
@@ -802,10 +832,8 @@
     <w:lsdException w:name="Table Subtle 2" w:semiHidden="1" w:unhideWhenUsed="1"/>
     <w:lsdException w:name="Table Web 1" w:semiHidden="1" w:unhideWhenUsed="1"/>
     <w:lsdException w:name="Table Web 2" w:semiHidden="1" w:unhideWhenUsed="1"/>
-    <w:lsdException w:name="Table Web 3" w:semiHidden="1" w:unhideWhenUsed="1"/>
     <w:lsdException w:name="Balloon Text" w:semiHidden="1" w:unhideWhenUsed="1"/>
     <w:lsdException w:name="Table Grid" w:uiPriority="39"/>
-    <w:lsdException w:name="Table Theme" w:semiHidden="1" w:unhideWhenUsed="1"/>
     <w:lsdException w:name="Placeholder Text" w:semiHidden="1"/>
     <w:lsdException w:name="No Spacing" w:uiPriority="1" w:qFormat="1"/>
     <w:lsdException w:name="Light Shading" w:uiPriority="60"/>
@@ -1025,6 +1053,7 @@
     <w:lsdException w:name="Smart Hyperlink" w:semiHidden="1" w:unhideWhenUsed="1"/>
     <w:lsdException w:name="Hashtag" w:semiHidden="1" w:unhideWhenUsed="1"/>
     <w:lsdException w:name="Unresolved Mention" w:semiHidden="1" w:unhideWhenUsed="1"/>
+    <w:lsdException w:name="Smart Link" w:semiHidden="1" w:unhideWhenUsed="1"/>
   </w:latentStyles>
   <w:style w:type="paragraph" w:default="1" w:styleId="Normal">
     <w:name w:val="Normal"/>

</xml_diff>

<commit_message>
Relatorio de Planeamento Quase Acabado
Apenas Falta Plano de Risco
</commit_message>
<xml_diff>
--- a/IPL_PSI_MDS_Relatório de Planeamento.docx
+++ b/IPL_PSI_MDS_Relatório de Planeamento.docx
@@ -39,7 +39,7 @@
                     <pic:cNvPicPr/>
                   </pic:nvPicPr>
                   <pic:blipFill>
-                    <a:blip r:embed="rId6">
+                    <a:blip r:embed="rId7">
                       <a:lum/>
                       <a:alphaModFix/>
                     </a:blip>
@@ -391,8 +391,6 @@
       <w:r>
         <w:t xml:space="preserve"> o aluguer</w:t>
       </w:r>
-      <w:bookmarkStart w:id="0" w:name="_GoBack"/>
-      <w:bookmarkEnd w:id="0"/>
       <w:r>
         <w:t xml:space="preserve"> a um cliente, quando o cliente entregar o carro, o mesmo volta para a lista de aluguer. Para finalizar o formulário </w:t>
       </w:r>
@@ -429,52 +427,227 @@
         <w:pStyle w:val="Standard"/>
       </w:pPr>
       <w:r>
-        <w:t xml:space="preserve">[Neste item devem identificar as seguintes informações do projeto (na forma de uma </w:t>
-      </w:r>
-      <w:proofErr w:type="spellStart"/>
-      <w:r>
         <w:rPr>
-          <w:i/>
-          <w:iCs/>
+          <w:noProof/>
         </w:rPr>
-        <w:t>task</w:t>
-      </w:r>
-      <w:proofErr w:type="spellEnd"/>
-      <w:r>
-        <w:t xml:space="preserve"> e </w:t>
-      </w:r>
-      <w:proofErr w:type="spellStart"/>
+        <w:drawing>
+          <wp:inline distT="0" distB="0" distL="0" distR="0" wp14:anchorId="044A5A49" wp14:editId="7FE636C7">
+            <wp:extent cx="6120130" cy="3009900"/>
+            <wp:effectExtent l="0" t="0" r="0" b="0"/>
+            <wp:docPr id="3" name="Imagem 3"/>
+            <wp:cNvGraphicFramePr>
+              <a:graphicFrameLocks xmlns:a="http://schemas.openxmlformats.org/drawingml/2006/main" noChangeAspect="1"/>
+            </wp:cNvGraphicFramePr>
+            <a:graphic xmlns:a="http://schemas.openxmlformats.org/drawingml/2006/main">
+              <a:graphicData uri="http://schemas.openxmlformats.org/drawingml/2006/picture">
+                <pic:pic xmlns:pic="http://schemas.openxmlformats.org/drawingml/2006/picture">
+                  <pic:nvPicPr>
+                    <pic:cNvPr id="1" name=""/>
+                    <pic:cNvPicPr/>
+                  </pic:nvPicPr>
+                  <pic:blipFill>
+                    <a:blip r:embed="rId8"/>
+                    <a:stretch>
+                      <a:fillRect/>
+                    </a:stretch>
+                  </pic:blipFill>
+                  <pic:spPr>
+                    <a:xfrm>
+                      <a:off x="0" y="0"/>
+                      <a:ext cx="6120130" cy="3009900"/>
+                    </a:xfrm>
+                    <a:prstGeom prst="rect">
+                      <a:avLst/>
+                    </a:prstGeom>
+                  </pic:spPr>
+                </pic:pic>
+              </a:graphicData>
+            </a:graphic>
+          </wp:inline>
+        </w:drawing>
+      </w:r>
       <w:r>
         <w:rPr>
-          <w:i/>
-          <w:iCs/>
+          <w:noProof/>
         </w:rPr>
-        <w:t>resource</w:t>
-      </w:r>
-      <w:proofErr w:type="spellEnd"/>
-      <w:r>
-        <w:t xml:space="preserve"> </w:t>
-      </w:r>
-      <w:proofErr w:type="spellStart"/>
+        <w:lastRenderedPageBreak/>
+        <w:drawing>
+          <wp:inline distT="0" distB="0" distL="0" distR="0" wp14:anchorId="575D68E6" wp14:editId="246CC29B">
+            <wp:extent cx="6120130" cy="3090545"/>
+            <wp:effectExtent l="0" t="0" r="0" b="0"/>
+            <wp:docPr id="4" name="Imagem 4"/>
+            <wp:cNvGraphicFramePr>
+              <a:graphicFrameLocks xmlns:a="http://schemas.openxmlformats.org/drawingml/2006/main" noChangeAspect="1"/>
+            </wp:cNvGraphicFramePr>
+            <a:graphic xmlns:a="http://schemas.openxmlformats.org/drawingml/2006/main">
+              <a:graphicData uri="http://schemas.openxmlformats.org/drawingml/2006/picture">
+                <pic:pic xmlns:pic="http://schemas.openxmlformats.org/drawingml/2006/picture">
+                  <pic:nvPicPr>
+                    <pic:cNvPr id="1" name=""/>
+                    <pic:cNvPicPr/>
+                  </pic:nvPicPr>
+                  <pic:blipFill>
+                    <a:blip r:embed="rId9"/>
+                    <a:stretch>
+                      <a:fillRect/>
+                    </a:stretch>
+                  </pic:blipFill>
+                  <pic:spPr>
+                    <a:xfrm>
+                      <a:off x="0" y="0"/>
+                      <a:ext cx="6120130" cy="3090545"/>
+                    </a:xfrm>
+                    <a:prstGeom prst="rect">
+                      <a:avLst/>
+                    </a:prstGeom>
+                  </pic:spPr>
+                </pic:pic>
+              </a:graphicData>
+            </a:graphic>
+          </wp:inline>
+        </w:drawing>
+      </w:r>
+    </w:p>
+    <w:p>
+      <w:pPr>
+        <w:pStyle w:val="Standard"/>
+      </w:pPr>
       <w:r>
         <w:rPr>
-          <w:i/>
-          <w:iCs/>
+          <w:noProof/>
         </w:rPr>
-        <w:t>sheets</w:t>
-      </w:r>
-      <w:proofErr w:type="spellEnd"/>
-      <w:r>
-        <w:t xml:space="preserve">): WBS, tarefas, </w:t>
-      </w:r>
-      <w:proofErr w:type="spellStart"/>
-      <w:r>
-        <w:t>milestones</w:t>
-      </w:r>
-      <w:proofErr w:type="spellEnd"/>
-      <w:r>
-        <w:t>, duração das tarefas, recursos atribuídos, informações sobre os recursos, custos. Podem estar ainda definidas outras informações que considerem importantes]</w:t>
-      </w:r>
+        <w:drawing>
+          <wp:inline distT="0" distB="0" distL="0" distR="0" wp14:anchorId="2B9066B7" wp14:editId="2E71E6C0">
+            <wp:extent cx="6120130" cy="2995930"/>
+            <wp:effectExtent l="0" t="0" r="0" b="0"/>
+            <wp:docPr id="5" name="Imagem 5"/>
+            <wp:cNvGraphicFramePr>
+              <a:graphicFrameLocks xmlns:a="http://schemas.openxmlformats.org/drawingml/2006/main" noChangeAspect="1"/>
+            </wp:cNvGraphicFramePr>
+            <a:graphic xmlns:a="http://schemas.openxmlformats.org/drawingml/2006/main">
+              <a:graphicData uri="http://schemas.openxmlformats.org/drawingml/2006/picture">
+                <pic:pic xmlns:pic="http://schemas.openxmlformats.org/drawingml/2006/picture">
+                  <pic:nvPicPr>
+                    <pic:cNvPr id="1" name=""/>
+                    <pic:cNvPicPr/>
+                  </pic:nvPicPr>
+                  <pic:blipFill>
+                    <a:blip r:embed="rId10"/>
+                    <a:stretch>
+                      <a:fillRect/>
+                    </a:stretch>
+                  </pic:blipFill>
+                  <pic:spPr>
+                    <a:xfrm>
+                      <a:off x="0" y="0"/>
+                      <a:ext cx="6120130" cy="2995930"/>
+                    </a:xfrm>
+                    <a:prstGeom prst="rect">
+                      <a:avLst/>
+                    </a:prstGeom>
+                  </pic:spPr>
+                </pic:pic>
+              </a:graphicData>
+            </a:graphic>
+          </wp:inline>
+        </w:drawing>
+      </w:r>
+    </w:p>
+    <w:p>
+      <w:pPr>
+        <w:pStyle w:val="Standard"/>
+      </w:pPr>
+      <w:r>
+        <w:rPr>
+          <w:noProof/>
+        </w:rPr>
+        <w:drawing>
+          <wp:inline distT="0" distB="0" distL="0" distR="0" wp14:anchorId="254751B0" wp14:editId="0981F46E">
+            <wp:extent cx="6120130" cy="2985770"/>
+            <wp:effectExtent l="0" t="0" r="0" b="5080"/>
+            <wp:docPr id="6" name="Imagem 6"/>
+            <wp:cNvGraphicFramePr>
+              <a:graphicFrameLocks xmlns:a="http://schemas.openxmlformats.org/drawingml/2006/main" noChangeAspect="1"/>
+            </wp:cNvGraphicFramePr>
+            <a:graphic xmlns:a="http://schemas.openxmlformats.org/drawingml/2006/main">
+              <a:graphicData uri="http://schemas.openxmlformats.org/drawingml/2006/picture">
+                <pic:pic xmlns:pic="http://schemas.openxmlformats.org/drawingml/2006/picture">
+                  <pic:nvPicPr>
+                    <pic:cNvPr id="1" name=""/>
+                    <pic:cNvPicPr/>
+                  </pic:nvPicPr>
+                  <pic:blipFill>
+                    <a:blip r:embed="rId11"/>
+                    <a:stretch>
+                      <a:fillRect/>
+                    </a:stretch>
+                  </pic:blipFill>
+                  <pic:spPr>
+                    <a:xfrm>
+                      <a:off x="0" y="0"/>
+                      <a:ext cx="6120130" cy="2985770"/>
+                    </a:xfrm>
+                    <a:prstGeom prst="rect">
+                      <a:avLst/>
+                    </a:prstGeom>
+                  </pic:spPr>
+                </pic:pic>
+              </a:graphicData>
+            </a:graphic>
+          </wp:inline>
+        </w:drawing>
+      </w:r>
+    </w:p>
+    <w:p>
+      <w:pPr>
+        <w:pStyle w:val="Standard"/>
+      </w:pPr>
+      <w:r>
+        <w:rPr>
+          <w:noProof/>
+        </w:rPr>
+        <w:lastRenderedPageBreak/>
+        <w:drawing>
+          <wp:inline distT="0" distB="0" distL="0" distR="0" wp14:anchorId="310D7508" wp14:editId="22EECD7B">
+            <wp:extent cx="6120130" cy="692150"/>
+            <wp:effectExtent l="0" t="0" r="0" b="0"/>
+            <wp:docPr id="7" name="Imagem 7"/>
+            <wp:cNvGraphicFramePr>
+              <a:graphicFrameLocks xmlns:a="http://schemas.openxmlformats.org/drawingml/2006/main" noChangeAspect="1"/>
+            </wp:cNvGraphicFramePr>
+            <a:graphic xmlns:a="http://schemas.openxmlformats.org/drawingml/2006/main">
+              <a:graphicData uri="http://schemas.openxmlformats.org/drawingml/2006/picture">
+                <pic:pic xmlns:pic="http://schemas.openxmlformats.org/drawingml/2006/picture">
+                  <pic:nvPicPr>
+                    <pic:cNvPr id="1" name=""/>
+                    <pic:cNvPicPr/>
+                  </pic:nvPicPr>
+                  <pic:blipFill>
+                    <a:blip r:embed="rId12"/>
+                    <a:stretch>
+                      <a:fillRect/>
+                    </a:stretch>
+                  </pic:blipFill>
+                  <pic:spPr>
+                    <a:xfrm>
+                      <a:off x="0" y="0"/>
+                      <a:ext cx="6120130" cy="692150"/>
+                    </a:xfrm>
+                    <a:prstGeom prst="rect">
+                      <a:avLst/>
+                    </a:prstGeom>
+                  </pic:spPr>
+                </pic:pic>
+              </a:graphicData>
+            </a:graphic>
+          </wp:inline>
+        </w:drawing>
+      </w:r>
+    </w:p>
+    <w:p>
+      <w:pPr>
+        <w:pStyle w:val="Standard"/>
+      </w:pPr>
     </w:p>
     <w:p>
       <w:pPr>
@@ -548,17 +721,2374 @@
         <w:t>- Matriz de responsabilidades</w:t>
       </w:r>
     </w:p>
-    <w:p>
-      <w:pPr>
-        <w:pStyle w:val="Standard"/>
-      </w:pPr>
-      <w:r>
-        <w:t>[Apresentar a versão atual à data da matriz de responsabilidades do projeto]</w:t>
-      </w:r>
-    </w:p>
-    <w:p>
-      <w:pPr>
-        <w:pStyle w:val="Standard"/>
+    <w:tbl>
+      <w:tblPr>
+        <w:tblStyle w:val="TabelacomGrelha"/>
+        <w:tblW w:w="0" w:type="auto"/>
+        <w:tblLook w:val="04A0" w:firstRow="1" w:lastRow="0" w:firstColumn="1" w:lastColumn="0" w:noHBand="0" w:noVBand="1"/>
+      </w:tblPr>
+      <w:tblGrid>
+        <w:gridCol w:w="3209"/>
+        <w:gridCol w:w="3209"/>
+        <w:gridCol w:w="3210"/>
+      </w:tblGrid>
+      <w:tr>
+        <w:tc>
+          <w:tcPr>
+            <w:tcW w:w="3209" w:type="dxa"/>
+          </w:tcPr>
+          <w:p>
+            <w:pPr>
+              <w:pStyle w:val="Standard"/>
+              <w:jc w:val="center"/>
+              <w:rPr>
+                <w:b/>
+              </w:rPr>
+            </w:pPr>
+            <w:r>
+              <w:rPr>
+                <w:b/>
+              </w:rPr>
+              <w:t>Tarefas</w:t>
+            </w:r>
+          </w:p>
+        </w:tc>
+        <w:tc>
+          <w:tcPr>
+            <w:tcW w:w="3209" w:type="dxa"/>
+          </w:tcPr>
+          <w:p>
+            <w:pPr>
+              <w:pStyle w:val="Standard"/>
+              <w:jc w:val="center"/>
+              <w:rPr>
+                <w:b/>
+              </w:rPr>
+            </w:pPr>
+            <w:r>
+              <w:rPr>
+                <w:b/>
+              </w:rPr>
+              <w:t>Miguel</w:t>
+            </w:r>
+            <w:r>
+              <w:rPr>
+                <w:b/>
+              </w:rPr>
+              <w:t xml:space="preserve"> Ribeiro</w:t>
+            </w:r>
+          </w:p>
+        </w:tc>
+        <w:tc>
+          <w:tcPr>
+            <w:tcW w:w="3210" w:type="dxa"/>
+          </w:tcPr>
+          <w:p>
+            <w:pPr>
+              <w:pStyle w:val="Standard"/>
+              <w:jc w:val="center"/>
+              <w:rPr>
+                <w:b/>
+              </w:rPr>
+            </w:pPr>
+            <w:r>
+              <w:rPr>
+                <w:b/>
+              </w:rPr>
+              <w:t>Jason</w:t>
+            </w:r>
+            <w:r>
+              <w:rPr>
+                <w:b/>
+              </w:rPr>
+              <w:t xml:space="preserve"> Mendes</w:t>
+            </w:r>
+          </w:p>
+        </w:tc>
+      </w:tr>
+      <w:tr>
+        <w:tc>
+          <w:tcPr>
+            <w:tcW w:w="3209" w:type="dxa"/>
+          </w:tcPr>
+          <w:p>
+            <w:pPr>
+              <w:pStyle w:val="Standard"/>
+              <w:rPr>
+                <w:b/>
+              </w:rPr>
+            </w:pPr>
+            <w:r>
+              <w:rPr>
+                <w:b/>
+              </w:rPr>
+              <w:t>Relatório Especificação de Requisitos</w:t>
+            </w:r>
+          </w:p>
+        </w:tc>
+        <w:tc>
+          <w:tcPr>
+            <w:tcW w:w="3209" w:type="dxa"/>
+          </w:tcPr>
+          <w:p>
+            <w:pPr>
+              <w:pStyle w:val="Standard"/>
+              <w:jc w:val="center"/>
+              <w:rPr>
+                <w:b/>
+              </w:rPr>
+            </w:pPr>
+            <w:r>
+              <w:t>------------------------------------</w:t>
+            </w:r>
+          </w:p>
+        </w:tc>
+        <w:tc>
+          <w:tcPr>
+            <w:tcW w:w="3210" w:type="dxa"/>
+          </w:tcPr>
+          <w:p>
+            <w:pPr>
+              <w:pStyle w:val="Standard"/>
+              <w:jc w:val="center"/>
+              <w:rPr>
+                <w:b/>
+              </w:rPr>
+            </w:pPr>
+            <w:r>
+              <w:t>------------------------------------</w:t>
+            </w:r>
+          </w:p>
+        </w:tc>
+      </w:tr>
+      <w:tr>
+        <w:tc>
+          <w:tcPr>
+            <w:tcW w:w="3209" w:type="dxa"/>
+          </w:tcPr>
+          <w:p>
+            <w:pPr>
+              <w:pStyle w:val="Standard"/>
+              <w:jc w:val="center"/>
+            </w:pPr>
+            <w:r>
+              <w:t>Introdução</w:t>
+            </w:r>
+          </w:p>
+        </w:tc>
+        <w:tc>
+          <w:tcPr>
+            <w:tcW w:w="3209" w:type="dxa"/>
+          </w:tcPr>
+          <w:p>
+            <w:pPr>
+              <w:pStyle w:val="Standard"/>
+              <w:jc w:val="center"/>
+              <w:rPr>
+                <w:b/>
+              </w:rPr>
+            </w:pPr>
+            <w:r>
+              <w:rPr>
+                <w:b/>
+              </w:rPr>
+              <w:t>2</w:t>
+            </w:r>
+          </w:p>
+        </w:tc>
+        <w:tc>
+          <w:tcPr>
+            <w:tcW w:w="3210" w:type="dxa"/>
+          </w:tcPr>
+          <w:p>
+            <w:pPr>
+              <w:pStyle w:val="Standard"/>
+              <w:jc w:val="center"/>
+              <w:rPr>
+                <w:b/>
+              </w:rPr>
+            </w:pPr>
+            <w:r>
+              <w:rPr>
+                <w:b/>
+              </w:rPr>
+              <w:t>2</w:t>
+            </w:r>
+          </w:p>
+        </w:tc>
+      </w:tr>
+      <w:tr>
+        <w:tc>
+          <w:tcPr>
+            <w:tcW w:w="3209" w:type="dxa"/>
+          </w:tcPr>
+          <w:p>
+            <w:pPr>
+              <w:pStyle w:val="Standard"/>
+              <w:jc w:val="center"/>
+            </w:pPr>
+            <w:r>
+              <w:t>Requisitos Funcionais</w:t>
+            </w:r>
+          </w:p>
+        </w:tc>
+        <w:tc>
+          <w:tcPr>
+            <w:tcW w:w="3209" w:type="dxa"/>
+          </w:tcPr>
+          <w:p>
+            <w:pPr>
+              <w:pStyle w:val="Standard"/>
+              <w:jc w:val="center"/>
+              <w:rPr>
+                <w:b/>
+              </w:rPr>
+            </w:pPr>
+            <w:r>
+              <w:rPr>
+                <w:b/>
+              </w:rPr>
+              <w:t>3</w:t>
+            </w:r>
+          </w:p>
+        </w:tc>
+        <w:tc>
+          <w:tcPr>
+            <w:tcW w:w="3210" w:type="dxa"/>
+          </w:tcPr>
+          <w:p>
+            <w:pPr>
+              <w:pStyle w:val="Standard"/>
+              <w:jc w:val="center"/>
+              <w:rPr>
+                <w:b/>
+              </w:rPr>
+            </w:pPr>
+            <w:r>
+              <w:rPr>
+                <w:b/>
+              </w:rPr>
+              <w:t>1</w:t>
+            </w:r>
+          </w:p>
+        </w:tc>
+      </w:tr>
+      <w:tr>
+        <w:tc>
+          <w:tcPr>
+            <w:tcW w:w="3209" w:type="dxa"/>
+          </w:tcPr>
+          <w:p>
+            <w:pPr>
+              <w:pStyle w:val="Standard"/>
+              <w:jc w:val="center"/>
+            </w:pPr>
+            <w:r>
+              <w:t>Requisitos Não Funcionais</w:t>
+            </w:r>
+          </w:p>
+        </w:tc>
+        <w:tc>
+          <w:tcPr>
+            <w:tcW w:w="3209" w:type="dxa"/>
+          </w:tcPr>
+          <w:p>
+            <w:pPr>
+              <w:pStyle w:val="Standard"/>
+              <w:jc w:val="center"/>
+              <w:rPr>
+                <w:b/>
+              </w:rPr>
+            </w:pPr>
+            <w:r>
+              <w:rPr>
+                <w:b/>
+              </w:rPr>
+              <w:t>2</w:t>
+            </w:r>
+          </w:p>
+        </w:tc>
+        <w:tc>
+          <w:tcPr>
+            <w:tcW w:w="3210" w:type="dxa"/>
+          </w:tcPr>
+          <w:p>
+            <w:pPr>
+              <w:pStyle w:val="Standard"/>
+              <w:jc w:val="center"/>
+              <w:rPr>
+                <w:b/>
+              </w:rPr>
+            </w:pPr>
+            <w:r>
+              <w:rPr>
+                <w:b/>
+              </w:rPr>
+              <w:t>2</w:t>
+            </w:r>
+          </w:p>
+        </w:tc>
+      </w:tr>
+      <w:tr>
+        <w:tc>
+          <w:tcPr>
+            <w:tcW w:w="3209" w:type="dxa"/>
+          </w:tcPr>
+          <w:p>
+            <w:pPr>
+              <w:pStyle w:val="Standard"/>
+              <w:jc w:val="center"/>
+            </w:pPr>
+            <w:r>
+              <w:t>Perspetiva do Desenvolvimento</w:t>
+            </w:r>
+          </w:p>
+        </w:tc>
+        <w:tc>
+          <w:tcPr>
+            <w:tcW w:w="3209" w:type="dxa"/>
+          </w:tcPr>
+          <w:p>
+            <w:pPr>
+              <w:pStyle w:val="Standard"/>
+              <w:jc w:val="center"/>
+            </w:pPr>
+            <w:r>
+              <w:t>2</w:t>
+            </w:r>
+          </w:p>
+        </w:tc>
+        <w:tc>
+          <w:tcPr>
+            <w:tcW w:w="3210" w:type="dxa"/>
+          </w:tcPr>
+          <w:p>
+            <w:pPr>
+              <w:pStyle w:val="Standard"/>
+              <w:jc w:val="center"/>
+            </w:pPr>
+            <w:r>
+              <w:t>2</w:t>
+            </w:r>
+          </w:p>
+        </w:tc>
+      </w:tr>
+      <w:tr>
+        <w:tc>
+          <w:tcPr>
+            <w:tcW w:w="3209" w:type="dxa"/>
+          </w:tcPr>
+          <w:p>
+            <w:pPr>
+              <w:pStyle w:val="Standard"/>
+              <w:jc w:val="center"/>
+            </w:pPr>
+            <w:r>
+              <w:t>Anexos</w:t>
+            </w:r>
+          </w:p>
+        </w:tc>
+        <w:tc>
+          <w:tcPr>
+            <w:tcW w:w="3209" w:type="dxa"/>
+          </w:tcPr>
+          <w:p>
+            <w:pPr>
+              <w:pStyle w:val="Standard"/>
+              <w:jc w:val="center"/>
+              <w:rPr>
+                <w:b/>
+              </w:rPr>
+            </w:pPr>
+            <w:r>
+              <w:rPr>
+                <w:b/>
+              </w:rPr>
+              <w:t>3</w:t>
+            </w:r>
+          </w:p>
+        </w:tc>
+        <w:tc>
+          <w:tcPr>
+            <w:tcW w:w="3210" w:type="dxa"/>
+          </w:tcPr>
+          <w:p>
+            <w:pPr>
+              <w:pStyle w:val="Standard"/>
+              <w:jc w:val="center"/>
+            </w:pPr>
+            <w:r>
+              <w:t>-</w:t>
+            </w:r>
+          </w:p>
+        </w:tc>
+      </w:tr>
+      <w:tr>
+        <w:tc>
+          <w:tcPr>
+            <w:tcW w:w="3209" w:type="dxa"/>
+          </w:tcPr>
+          <w:p>
+            <w:pPr>
+              <w:pStyle w:val="Standard"/>
+              <w:rPr>
+                <w:b/>
+              </w:rPr>
+            </w:pPr>
+            <w:r>
+              <w:rPr>
+                <w:b/>
+              </w:rPr>
+              <w:t>Relatório Planeamento</w:t>
+            </w:r>
+          </w:p>
+        </w:tc>
+        <w:tc>
+          <w:tcPr>
+            <w:tcW w:w="3209" w:type="dxa"/>
+          </w:tcPr>
+          <w:p>
+            <w:pPr>
+              <w:pStyle w:val="Standard"/>
+              <w:jc w:val="center"/>
+            </w:pPr>
+            <w:r>
+              <w:t>------------------------------------</w:t>
+            </w:r>
+          </w:p>
+        </w:tc>
+        <w:tc>
+          <w:tcPr>
+            <w:tcW w:w="3210" w:type="dxa"/>
+          </w:tcPr>
+          <w:p>
+            <w:pPr>
+              <w:pStyle w:val="Standard"/>
+              <w:jc w:val="center"/>
+            </w:pPr>
+            <w:r>
+              <w:t>------------------------------------</w:t>
+            </w:r>
+          </w:p>
+        </w:tc>
+      </w:tr>
+      <w:tr>
+        <w:tc>
+          <w:tcPr>
+            <w:tcW w:w="3209" w:type="dxa"/>
+          </w:tcPr>
+          <w:p>
+            <w:pPr>
+              <w:pStyle w:val="Standard"/>
+              <w:jc w:val="center"/>
+            </w:pPr>
+            <w:r>
+              <w:t>Introdução</w:t>
+            </w:r>
+          </w:p>
+        </w:tc>
+        <w:tc>
+          <w:tcPr>
+            <w:tcW w:w="3209" w:type="dxa"/>
+          </w:tcPr>
+          <w:p>
+            <w:pPr>
+              <w:pStyle w:val="Standard"/>
+              <w:jc w:val="center"/>
+              <w:rPr>
+                <w:b/>
+              </w:rPr>
+            </w:pPr>
+            <w:r>
+              <w:rPr>
+                <w:b/>
+              </w:rPr>
+              <w:t>2</w:t>
+            </w:r>
+          </w:p>
+        </w:tc>
+        <w:tc>
+          <w:tcPr>
+            <w:tcW w:w="3210" w:type="dxa"/>
+          </w:tcPr>
+          <w:p>
+            <w:pPr>
+              <w:pStyle w:val="Standard"/>
+              <w:jc w:val="center"/>
+              <w:rPr>
+                <w:b/>
+              </w:rPr>
+            </w:pPr>
+            <w:r>
+              <w:rPr>
+                <w:b/>
+              </w:rPr>
+              <w:t>2</w:t>
+            </w:r>
+          </w:p>
+        </w:tc>
+      </w:tr>
+      <w:tr>
+        <w:tc>
+          <w:tcPr>
+            <w:tcW w:w="3209" w:type="dxa"/>
+          </w:tcPr>
+          <w:p>
+            <w:pPr>
+              <w:pStyle w:val="Standard"/>
+              <w:jc w:val="center"/>
+            </w:pPr>
+            <w:r>
+              <w:t>Plano de Riscos</w:t>
+            </w:r>
+          </w:p>
+        </w:tc>
+        <w:tc>
+          <w:tcPr>
+            <w:tcW w:w="3209" w:type="dxa"/>
+          </w:tcPr>
+          <w:p>
+            <w:pPr>
+              <w:pStyle w:val="Standard"/>
+              <w:jc w:val="center"/>
+              <w:rPr>
+                <w:b/>
+              </w:rPr>
+            </w:pPr>
+            <w:r>
+              <w:rPr>
+                <w:b/>
+              </w:rPr>
+              <w:t>2</w:t>
+            </w:r>
+          </w:p>
+        </w:tc>
+        <w:tc>
+          <w:tcPr>
+            <w:tcW w:w="3210" w:type="dxa"/>
+          </w:tcPr>
+          <w:p>
+            <w:pPr>
+              <w:pStyle w:val="Standard"/>
+              <w:jc w:val="center"/>
+              <w:rPr>
+                <w:b/>
+              </w:rPr>
+            </w:pPr>
+            <w:r>
+              <w:rPr>
+                <w:b/>
+              </w:rPr>
+              <w:t>2</w:t>
+            </w:r>
+          </w:p>
+        </w:tc>
+      </w:tr>
+      <w:tr>
+        <w:tc>
+          <w:tcPr>
+            <w:tcW w:w="3209" w:type="dxa"/>
+          </w:tcPr>
+          <w:p>
+            <w:pPr>
+              <w:pStyle w:val="Standard"/>
+              <w:jc w:val="center"/>
+            </w:pPr>
+            <w:r>
+              <w:t>Matriz de Responsabilidades</w:t>
+            </w:r>
+          </w:p>
+        </w:tc>
+        <w:tc>
+          <w:tcPr>
+            <w:tcW w:w="3209" w:type="dxa"/>
+          </w:tcPr>
+          <w:p>
+            <w:pPr>
+              <w:pStyle w:val="Standard"/>
+              <w:jc w:val="center"/>
+              <w:rPr>
+                <w:b/>
+              </w:rPr>
+            </w:pPr>
+            <w:r>
+              <w:rPr>
+                <w:b/>
+              </w:rPr>
+              <w:t>2</w:t>
+            </w:r>
+          </w:p>
+        </w:tc>
+        <w:tc>
+          <w:tcPr>
+            <w:tcW w:w="3210" w:type="dxa"/>
+          </w:tcPr>
+          <w:p>
+            <w:pPr>
+              <w:pStyle w:val="Standard"/>
+              <w:jc w:val="center"/>
+              <w:rPr>
+                <w:b/>
+              </w:rPr>
+            </w:pPr>
+            <w:r>
+              <w:rPr>
+                <w:b/>
+              </w:rPr>
+              <w:t>2</w:t>
+            </w:r>
+          </w:p>
+        </w:tc>
+      </w:tr>
+      <w:tr>
+        <w:tc>
+          <w:tcPr>
+            <w:tcW w:w="3209" w:type="dxa"/>
+          </w:tcPr>
+          <w:p>
+            <w:pPr>
+              <w:pStyle w:val="Standard"/>
+              <w:jc w:val="center"/>
+            </w:pPr>
+            <w:r>
+              <w:t>Anexo</w:t>
+            </w:r>
+          </w:p>
+        </w:tc>
+        <w:tc>
+          <w:tcPr>
+            <w:tcW w:w="3209" w:type="dxa"/>
+          </w:tcPr>
+          <w:p>
+            <w:pPr>
+              <w:pStyle w:val="Standard"/>
+              <w:jc w:val="center"/>
+              <w:rPr>
+                <w:b/>
+              </w:rPr>
+            </w:pPr>
+            <w:r>
+              <w:rPr>
+                <w:b/>
+              </w:rPr>
+              <w:t>1</w:t>
+            </w:r>
+          </w:p>
+        </w:tc>
+        <w:tc>
+          <w:tcPr>
+            <w:tcW w:w="3210" w:type="dxa"/>
+          </w:tcPr>
+          <w:p>
+            <w:pPr>
+              <w:pStyle w:val="Standard"/>
+              <w:jc w:val="center"/>
+              <w:rPr>
+                <w:b/>
+              </w:rPr>
+            </w:pPr>
+            <w:r>
+              <w:rPr>
+                <w:b/>
+              </w:rPr>
+              <w:t>3</w:t>
+            </w:r>
+          </w:p>
+        </w:tc>
+      </w:tr>
+      <w:tr>
+        <w:tc>
+          <w:tcPr>
+            <w:tcW w:w="3209" w:type="dxa"/>
+          </w:tcPr>
+          <w:p>
+            <w:pPr>
+              <w:pStyle w:val="Standard"/>
+              <w:rPr>
+                <w:b/>
+              </w:rPr>
+            </w:pPr>
+            <w:r>
+              <w:rPr>
+                <w:b/>
+              </w:rPr>
+              <w:t>Desenvolvimento Aplicação</w:t>
+            </w:r>
+          </w:p>
+        </w:tc>
+        <w:tc>
+          <w:tcPr>
+            <w:tcW w:w="3209" w:type="dxa"/>
+          </w:tcPr>
+          <w:p>
+            <w:pPr>
+              <w:pStyle w:val="Standard"/>
+              <w:jc w:val="center"/>
+            </w:pPr>
+            <w:r>
+              <w:t>------------------------------------</w:t>
+            </w:r>
+          </w:p>
+        </w:tc>
+        <w:tc>
+          <w:tcPr>
+            <w:tcW w:w="3210" w:type="dxa"/>
+          </w:tcPr>
+          <w:p>
+            <w:pPr>
+              <w:pStyle w:val="Standard"/>
+              <w:jc w:val="center"/>
+            </w:pPr>
+            <w:r>
+              <w:t>------------------------------------</w:t>
+            </w:r>
+            <w:bookmarkStart w:id="0" w:name="_GoBack"/>
+            <w:bookmarkEnd w:id="0"/>
+          </w:p>
+        </w:tc>
+      </w:tr>
+      <w:tr>
+        <w:tc>
+          <w:tcPr>
+            <w:tcW w:w="3209" w:type="dxa"/>
+          </w:tcPr>
+          <w:p>
+            <w:pPr>
+              <w:pStyle w:val="Standard"/>
+              <w:jc w:val="center"/>
+            </w:pPr>
+            <w:r>
+              <w:t>Formulário Menu Principal</w:t>
+            </w:r>
+          </w:p>
+        </w:tc>
+        <w:tc>
+          <w:tcPr>
+            <w:tcW w:w="3209" w:type="dxa"/>
+          </w:tcPr>
+          <w:p>
+            <w:pPr>
+              <w:pStyle w:val="Standard"/>
+              <w:jc w:val="center"/>
+              <w:rPr>
+                <w:b/>
+              </w:rPr>
+            </w:pPr>
+            <w:r>
+              <w:rPr>
+                <w:b/>
+              </w:rPr>
+              <w:t>2</w:t>
+            </w:r>
+          </w:p>
+        </w:tc>
+        <w:tc>
+          <w:tcPr>
+            <w:tcW w:w="3210" w:type="dxa"/>
+          </w:tcPr>
+          <w:p>
+            <w:pPr>
+              <w:pStyle w:val="Standard"/>
+              <w:jc w:val="center"/>
+              <w:rPr>
+                <w:b/>
+              </w:rPr>
+            </w:pPr>
+            <w:r>
+              <w:rPr>
+                <w:b/>
+              </w:rPr>
+              <w:t>2</w:t>
+            </w:r>
+          </w:p>
+        </w:tc>
+      </w:tr>
+      <w:tr>
+        <w:tc>
+          <w:tcPr>
+            <w:tcW w:w="3209" w:type="dxa"/>
+          </w:tcPr>
+          <w:p>
+            <w:pPr>
+              <w:pStyle w:val="Standard"/>
+              <w:jc w:val="center"/>
+            </w:pPr>
+            <w:r>
+              <w:t>Formulário Menu Clientes</w:t>
+            </w:r>
+          </w:p>
+        </w:tc>
+        <w:tc>
+          <w:tcPr>
+            <w:tcW w:w="3209" w:type="dxa"/>
+          </w:tcPr>
+          <w:p>
+            <w:pPr>
+              <w:pStyle w:val="Standard"/>
+              <w:jc w:val="center"/>
+              <w:rPr>
+                <w:b/>
+              </w:rPr>
+            </w:pPr>
+            <w:r>
+              <w:rPr>
+                <w:b/>
+              </w:rPr>
+              <w:t>2</w:t>
+            </w:r>
+          </w:p>
+        </w:tc>
+        <w:tc>
+          <w:tcPr>
+            <w:tcW w:w="3210" w:type="dxa"/>
+          </w:tcPr>
+          <w:p>
+            <w:pPr>
+              <w:pStyle w:val="Standard"/>
+              <w:jc w:val="center"/>
+              <w:rPr>
+                <w:b/>
+              </w:rPr>
+            </w:pPr>
+            <w:r>
+              <w:rPr>
+                <w:b/>
+              </w:rPr>
+              <w:t>2</w:t>
+            </w:r>
+          </w:p>
+        </w:tc>
+      </w:tr>
+      <w:tr>
+        <w:tc>
+          <w:tcPr>
+            <w:tcW w:w="3209" w:type="dxa"/>
+          </w:tcPr>
+          <w:p>
+            <w:pPr>
+              <w:pStyle w:val="Standard"/>
+              <w:jc w:val="center"/>
+            </w:pPr>
+            <w:r>
+              <w:t>Formulário Menu Carro Oficina</w:t>
+            </w:r>
+          </w:p>
+        </w:tc>
+        <w:tc>
+          <w:tcPr>
+            <w:tcW w:w="3209" w:type="dxa"/>
+          </w:tcPr>
+          <w:p>
+            <w:pPr>
+              <w:pStyle w:val="Standard"/>
+              <w:jc w:val="center"/>
+              <w:rPr>
+                <w:b/>
+              </w:rPr>
+            </w:pPr>
+            <w:r>
+              <w:rPr>
+                <w:b/>
+              </w:rPr>
+              <w:t>3</w:t>
+            </w:r>
+          </w:p>
+        </w:tc>
+        <w:tc>
+          <w:tcPr>
+            <w:tcW w:w="3210" w:type="dxa"/>
+          </w:tcPr>
+          <w:p>
+            <w:pPr>
+              <w:pStyle w:val="Standard"/>
+              <w:jc w:val="center"/>
+              <w:rPr>
+                <w:b/>
+              </w:rPr>
+            </w:pPr>
+            <w:r>
+              <w:rPr>
+                <w:b/>
+              </w:rPr>
+              <w:t>1</w:t>
+            </w:r>
+          </w:p>
+        </w:tc>
+      </w:tr>
+      <w:tr>
+        <w:tc>
+          <w:tcPr>
+            <w:tcW w:w="3209" w:type="dxa"/>
+          </w:tcPr>
+          <w:p>
+            <w:pPr>
+              <w:pStyle w:val="Standard"/>
+              <w:jc w:val="center"/>
+            </w:pPr>
+            <w:r>
+              <w:t>Formulário Menu Carro Aluguer</w:t>
+            </w:r>
+          </w:p>
+        </w:tc>
+        <w:tc>
+          <w:tcPr>
+            <w:tcW w:w="3209" w:type="dxa"/>
+          </w:tcPr>
+          <w:p>
+            <w:pPr>
+              <w:pStyle w:val="Standard"/>
+              <w:jc w:val="center"/>
+              <w:rPr>
+                <w:b/>
+              </w:rPr>
+            </w:pPr>
+            <w:r>
+              <w:rPr>
+                <w:b/>
+              </w:rPr>
+              <w:t>1</w:t>
+            </w:r>
+          </w:p>
+        </w:tc>
+        <w:tc>
+          <w:tcPr>
+            <w:tcW w:w="3210" w:type="dxa"/>
+          </w:tcPr>
+          <w:p>
+            <w:pPr>
+              <w:pStyle w:val="Standard"/>
+              <w:jc w:val="center"/>
+              <w:rPr>
+                <w:b/>
+              </w:rPr>
+            </w:pPr>
+            <w:r>
+              <w:rPr>
+                <w:b/>
+              </w:rPr>
+              <w:t>3</w:t>
+            </w:r>
+          </w:p>
+        </w:tc>
+      </w:tr>
+      <w:tr>
+        <w:tc>
+          <w:tcPr>
+            <w:tcW w:w="3209" w:type="dxa"/>
+          </w:tcPr>
+          <w:p>
+            <w:pPr>
+              <w:pStyle w:val="Standard"/>
+              <w:jc w:val="center"/>
+            </w:pPr>
+            <w:r>
+              <w:t>Formulário Menu Carro Venda</w:t>
+            </w:r>
+          </w:p>
+        </w:tc>
+        <w:tc>
+          <w:tcPr>
+            <w:tcW w:w="3209" w:type="dxa"/>
+          </w:tcPr>
+          <w:p>
+            <w:pPr>
+              <w:pStyle w:val="Standard"/>
+              <w:jc w:val="center"/>
+              <w:rPr>
+                <w:b/>
+              </w:rPr>
+            </w:pPr>
+            <w:r>
+              <w:rPr>
+                <w:b/>
+              </w:rPr>
+              <w:t>1</w:t>
+            </w:r>
+          </w:p>
+        </w:tc>
+        <w:tc>
+          <w:tcPr>
+            <w:tcW w:w="3210" w:type="dxa"/>
+          </w:tcPr>
+          <w:p>
+            <w:pPr>
+              <w:pStyle w:val="Standard"/>
+              <w:jc w:val="center"/>
+              <w:rPr>
+                <w:b/>
+              </w:rPr>
+            </w:pPr>
+            <w:r>
+              <w:rPr>
+                <w:b/>
+              </w:rPr>
+              <w:t>3</w:t>
+            </w:r>
+          </w:p>
+        </w:tc>
+      </w:tr>
+      <w:tr>
+        <w:tc>
+          <w:tcPr>
+            <w:tcW w:w="3209" w:type="dxa"/>
+          </w:tcPr>
+          <w:p>
+            <w:pPr>
+              <w:pStyle w:val="Standard"/>
+              <w:jc w:val="center"/>
+            </w:pPr>
+            <w:r>
+              <w:t>Formulário Menu Recibos/Faturas</w:t>
+            </w:r>
+          </w:p>
+        </w:tc>
+        <w:tc>
+          <w:tcPr>
+            <w:tcW w:w="3209" w:type="dxa"/>
+          </w:tcPr>
+          <w:p>
+            <w:pPr>
+              <w:pStyle w:val="Standard"/>
+              <w:jc w:val="center"/>
+              <w:rPr>
+                <w:b/>
+              </w:rPr>
+            </w:pPr>
+            <w:r>
+              <w:rPr>
+                <w:b/>
+              </w:rPr>
+              <w:t>3</w:t>
+            </w:r>
+          </w:p>
+        </w:tc>
+        <w:tc>
+          <w:tcPr>
+            <w:tcW w:w="3210" w:type="dxa"/>
+          </w:tcPr>
+          <w:p>
+            <w:pPr>
+              <w:pStyle w:val="Standard"/>
+              <w:jc w:val="center"/>
+              <w:rPr>
+                <w:b/>
+              </w:rPr>
+            </w:pPr>
+            <w:r>
+              <w:rPr>
+                <w:b/>
+              </w:rPr>
+              <w:t>1</w:t>
+            </w:r>
+          </w:p>
+        </w:tc>
+      </w:tr>
+      <w:tr>
+        <w:tc>
+          <w:tcPr>
+            <w:tcW w:w="3209" w:type="dxa"/>
+          </w:tcPr>
+          <w:p>
+            <w:pPr>
+              <w:pStyle w:val="Standard"/>
+              <w:jc w:val="center"/>
+            </w:pPr>
+            <w:r>
+              <w:t>Base De Dados</w:t>
+            </w:r>
+          </w:p>
+        </w:tc>
+        <w:tc>
+          <w:tcPr>
+            <w:tcW w:w="3209" w:type="dxa"/>
+          </w:tcPr>
+          <w:p>
+            <w:pPr>
+              <w:pStyle w:val="Standard"/>
+              <w:jc w:val="center"/>
+              <w:rPr>
+                <w:b/>
+              </w:rPr>
+            </w:pPr>
+            <w:r>
+              <w:rPr>
+                <w:b/>
+              </w:rPr>
+              <w:t>3</w:t>
+            </w:r>
+          </w:p>
+        </w:tc>
+        <w:tc>
+          <w:tcPr>
+            <w:tcW w:w="3210" w:type="dxa"/>
+          </w:tcPr>
+          <w:p>
+            <w:pPr>
+              <w:pStyle w:val="Standard"/>
+              <w:jc w:val="center"/>
+              <w:rPr>
+                <w:b/>
+              </w:rPr>
+            </w:pPr>
+            <w:r>
+              <w:rPr>
+                <w:b/>
+              </w:rPr>
+              <w:t>1</w:t>
+            </w:r>
+          </w:p>
+        </w:tc>
+      </w:tr>
+      <w:tr>
+        <w:tc>
+          <w:tcPr>
+            <w:tcW w:w="3209" w:type="dxa"/>
+          </w:tcPr>
+          <w:p>
+            <w:pPr>
+              <w:pStyle w:val="Standard"/>
+              <w:rPr>
+                <w:b/>
+              </w:rPr>
+            </w:pPr>
+            <w:r>
+              <w:rPr>
+                <w:b/>
+              </w:rPr>
+              <w:t>Programação</w:t>
+            </w:r>
+          </w:p>
+        </w:tc>
+        <w:tc>
+          <w:tcPr>
+            <w:tcW w:w="3209" w:type="dxa"/>
+          </w:tcPr>
+          <w:p>
+            <w:pPr>
+              <w:pStyle w:val="Standard"/>
+              <w:jc w:val="center"/>
+            </w:pPr>
+            <w:r>
+              <w:t>-------------------------------------</w:t>
+            </w:r>
+          </w:p>
+        </w:tc>
+        <w:tc>
+          <w:tcPr>
+            <w:tcW w:w="3210" w:type="dxa"/>
+          </w:tcPr>
+          <w:p>
+            <w:pPr>
+              <w:pStyle w:val="Standard"/>
+              <w:jc w:val="center"/>
+            </w:pPr>
+            <w:r>
+              <w:t>------------------------------------</w:t>
+            </w:r>
+            <w:r>
+              <w:t>-</w:t>
+            </w:r>
+          </w:p>
+        </w:tc>
+      </w:tr>
+      <w:tr>
+        <w:tc>
+          <w:tcPr>
+            <w:tcW w:w="3209" w:type="dxa"/>
+          </w:tcPr>
+          <w:p>
+            <w:pPr>
+              <w:pStyle w:val="Standard"/>
+              <w:jc w:val="center"/>
+            </w:pPr>
+            <w:r>
+              <w:t>Inserir Clientes</w:t>
+            </w:r>
+          </w:p>
+        </w:tc>
+        <w:tc>
+          <w:tcPr>
+            <w:tcW w:w="3209" w:type="dxa"/>
+          </w:tcPr>
+          <w:p>
+            <w:pPr>
+              <w:pStyle w:val="Standard"/>
+              <w:jc w:val="center"/>
+              <w:rPr>
+                <w:b/>
+              </w:rPr>
+            </w:pPr>
+            <w:r>
+              <w:rPr>
+                <w:b/>
+              </w:rPr>
+              <w:t>2</w:t>
+            </w:r>
+          </w:p>
+        </w:tc>
+        <w:tc>
+          <w:tcPr>
+            <w:tcW w:w="3210" w:type="dxa"/>
+          </w:tcPr>
+          <w:p>
+            <w:pPr>
+              <w:pStyle w:val="Standard"/>
+              <w:jc w:val="center"/>
+              <w:rPr>
+                <w:b/>
+              </w:rPr>
+            </w:pPr>
+            <w:r>
+              <w:rPr>
+                <w:b/>
+              </w:rPr>
+              <w:t>2</w:t>
+            </w:r>
+          </w:p>
+        </w:tc>
+      </w:tr>
+      <w:tr>
+        <w:tc>
+          <w:tcPr>
+            <w:tcW w:w="3209" w:type="dxa"/>
+          </w:tcPr>
+          <w:p>
+            <w:pPr>
+              <w:pStyle w:val="Standard"/>
+              <w:jc w:val="center"/>
+            </w:pPr>
+            <w:r>
+              <w:t>Alterar Dados Cliente</w:t>
+            </w:r>
+          </w:p>
+        </w:tc>
+        <w:tc>
+          <w:tcPr>
+            <w:tcW w:w="3209" w:type="dxa"/>
+          </w:tcPr>
+          <w:p>
+            <w:pPr>
+              <w:pStyle w:val="Standard"/>
+              <w:jc w:val="center"/>
+              <w:rPr>
+                <w:b/>
+              </w:rPr>
+            </w:pPr>
+            <w:r>
+              <w:rPr>
+                <w:b/>
+              </w:rPr>
+              <w:t>2</w:t>
+            </w:r>
+          </w:p>
+        </w:tc>
+        <w:tc>
+          <w:tcPr>
+            <w:tcW w:w="3210" w:type="dxa"/>
+          </w:tcPr>
+          <w:p>
+            <w:pPr>
+              <w:pStyle w:val="Standard"/>
+              <w:jc w:val="center"/>
+              <w:rPr>
+                <w:b/>
+              </w:rPr>
+            </w:pPr>
+            <w:r>
+              <w:rPr>
+                <w:b/>
+              </w:rPr>
+              <w:t>2</w:t>
+            </w:r>
+          </w:p>
+        </w:tc>
+      </w:tr>
+      <w:tr>
+        <w:tc>
+          <w:tcPr>
+            <w:tcW w:w="3209" w:type="dxa"/>
+          </w:tcPr>
+          <w:p>
+            <w:pPr>
+              <w:pStyle w:val="Standard"/>
+              <w:jc w:val="center"/>
+            </w:pPr>
+            <w:r>
+              <w:t>Eliminar Clientes</w:t>
+            </w:r>
+          </w:p>
+        </w:tc>
+        <w:tc>
+          <w:tcPr>
+            <w:tcW w:w="3209" w:type="dxa"/>
+          </w:tcPr>
+          <w:p>
+            <w:pPr>
+              <w:pStyle w:val="Standard"/>
+              <w:jc w:val="center"/>
+              <w:rPr>
+                <w:b/>
+              </w:rPr>
+            </w:pPr>
+            <w:r>
+              <w:rPr>
+                <w:b/>
+              </w:rPr>
+              <w:t>2</w:t>
+            </w:r>
+          </w:p>
+        </w:tc>
+        <w:tc>
+          <w:tcPr>
+            <w:tcW w:w="3210" w:type="dxa"/>
+          </w:tcPr>
+          <w:p>
+            <w:pPr>
+              <w:pStyle w:val="Standard"/>
+              <w:jc w:val="center"/>
+              <w:rPr>
+                <w:b/>
+              </w:rPr>
+            </w:pPr>
+            <w:r>
+              <w:rPr>
+                <w:b/>
+              </w:rPr>
+              <w:t>2</w:t>
+            </w:r>
+          </w:p>
+        </w:tc>
+      </w:tr>
+      <w:tr>
+        <w:tc>
+          <w:tcPr>
+            <w:tcW w:w="3209" w:type="dxa"/>
+          </w:tcPr>
+          <w:p>
+            <w:pPr>
+              <w:pStyle w:val="Standard"/>
+              <w:jc w:val="center"/>
+            </w:pPr>
+            <w:r>
+              <w:t>Inserir Carros</w:t>
+            </w:r>
+          </w:p>
+        </w:tc>
+        <w:tc>
+          <w:tcPr>
+            <w:tcW w:w="3209" w:type="dxa"/>
+          </w:tcPr>
+          <w:p>
+            <w:pPr>
+              <w:pStyle w:val="Standard"/>
+              <w:jc w:val="center"/>
+              <w:rPr>
+                <w:b/>
+              </w:rPr>
+            </w:pPr>
+            <w:r>
+              <w:rPr>
+                <w:b/>
+              </w:rPr>
+              <w:t>2</w:t>
+            </w:r>
+          </w:p>
+        </w:tc>
+        <w:tc>
+          <w:tcPr>
+            <w:tcW w:w="3210" w:type="dxa"/>
+          </w:tcPr>
+          <w:p>
+            <w:pPr>
+              <w:pStyle w:val="Standard"/>
+              <w:jc w:val="center"/>
+              <w:rPr>
+                <w:b/>
+              </w:rPr>
+            </w:pPr>
+            <w:r>
+              <w:rPr>
+                <w:b/>
+              </w:rPr>
+              <w:t>2</w:t>
+            </w:r>
+          </w:p>
+        </w:tc>
+      </w:tr>
+      <w:tr>
+        <w:tc>
+          <w:tcPr>
+            <w:tcW w:w="3209" w:type="dxa"/>
+          </w:tcPr>
+          <w:p>
+            <w:pPr>
+              <w:pStyle w:val="Standard"/>
+              <w:jc w:val="center"/>
+            </w:pPr>
+            <w:r>
+              <w:t>Associar Carro ao Cliente</w:t>
+            </w:r>
+          </w:p>
+        </w:tc>
+        <w:tc>
+          <w:tcPr>
+            <w:tcW w:w="3209" w:type="dxa"/>
+          </w:tcPr>
+          <w:p>
+            <w:pPr>
+              <w:pStyle w:val="Standard"/>
+              <w:jc w:val="center"/>
+              <w:rPr>
+                <w:b/>
+              </w:rPr>
+            </w:pPr>
+            <w:r>
+              <w:rPr>
+                <w:b/>
+              </w:rPr>
+              <w:t>2</w:t>
+            </w:r>
+          </w:p>
+        </w:tc>
+        <w:tc>
+          <w:tcPr>
+            <w:tcW w:w="3210" w:type="dxa"/>
+          </w:tcPr>
+          <w:p>
+            <w:pPr>
+              <w:pStyle w:val="Standard"/>
+              <w:jc w:val="center"/>
+              <w:rPr>
+                <w:b/>
+              </w:rPr>
+            </w:pPr>
+            <w:r>
+              <w:rPr>
+                <w:b/>
+              </w:rPr>
+              <w:t>2</w:t>
+            </w:r>
+          </w:p>
+        </w:tc>
+      </w:tr>
+      <w:tr>
+        <w:tc>
+          <w:tcPr>
+            <w:tcW w:w="3209" w:type="dxa"/>
+          </w:tcPr>
+          <w:p>
+            <w:pPr>
+              <w:pStyle w:val="Standard"/>
+              <w:jc w:val="center"/>
+            </w:pPr>
+            <w:r>
+              <w:t>Eliminar Carro</w:t>
+            </w:r>
+          </w:p>
+        </w:tc>
+        <w:tc>
+          <w:tcPr>
+            <w:tcW w:w="3209" w:type="dxa"/>
+          </w:tcPr>
+          <w:p>
+            <w:pPr>
+              <w:pStyle w:val="Standard"/>
+              <w:jc w:val="center"/>
+              <w:rPr>
+                <w:b/>
+              </w:rPr>
+            </w:pPr>
+            <w:r>
+              <w:rPr>
+                <w:b/>
+              </w:rPr>
+              <w:t>2</w:t>
+            </w:r>
+          </w:p>
+        </w:tc>
+        <w:tc>
+          <w:tcPr>
+            <w:tcW w:w="3210" w:type="dxa"/>
+          </w:tcPr>
+          <w:p>
+            <w:pPr>
+              <w:pStyle w:val="Standard"/>
+              <w:jc w:val="center"/>
+              <w:rPr>
+                <w:b/>
+              </w:rPr>
+            </w:pPr>
+            <w:r>
+              <w:rPr>
+                <w:b/>
+              </w:rPr>
+              <w:t>2</w:t>
+            </w:r>
+          </w:p>
+        </w:tc>
+      </w:tr>
+      <w:tr>
+        <w:tc>
+          <w:tcPr>
+            <w:tcW w:w="3209" w:type="dxa"/>
+          </w:tcPr>
+          <w:p>
+            <w:pPr>
+              <w:pStyle w:val="Standard"/>
+              <w:jc w:val="center"/>
+            </w:pPr>
+            <w:r>
+              <w:t>Alterar Carro</w:t>
+            </w:r>
+          </w:p>
+        </w:tc>
+        <w:tc>
+          <w:tcPr>
+            <w:tcW w:w="3209" w:type="dxa"/>
+          </w:tcPr>
+          <w:p>
+            <w:pPr>
+              <w:pStyle w:val="Standard"/>
+              <w:jc w:val="center"/>
+              <w:rPr>
+                <w:b/>
+              </w:rPr>
+            </w:pPr>
+            <w:r>
+              <w:rPr>
+                <w:b/>
+              </w:rPr>
+              <w:t>2</w:t>
+            </w:r>
+          </w:p>
+        </w:tc>
+        <w:tc>
+          <w:tcPr>
+            <w:tcW w:w="3210" w:type="dxa"/>
+          </w:tcPr>
+          <w:p>
+            <w:pPr>
+              <w:pStyle w:val="Standard"/>
+              <w:jc w:val="center"/>
+              <w:rPr>
+                <w:b/>
+              </w:rPr>
+            </w:pPr>
+            <w:r>
+              <w:rPr>
+                <w:b/>
+              </w:rPr>
+              <w:t>2</w:t>
+            </w:r>
+          </w:p>
+        </w:tc>
+      </w:tr>
+      <w:tr>
+        <w:tc>
+          <w:tcPr>
+            <w:tcW w:w="3209" w:type="dxa"/>
+          </w:tcPr>
+          <w:p>
+            <w:pPr>
+              <w:pStyle w:val="Standard"/>
+              <w:jc w:val="center"/>
+            </w:pPr>
+            <w:r>
+              <w:t>Inserir Serviço</w:t>
+            </w:r>
+          </w:p>
+        </w:tc>
+        <w:tc>
+          <w:tcPr>
+            <w:tcW w:w="3209" w:type="dxa"/>
+          </w:tcPr>
+          <w:p>
+            <w:pPr>
+              <w:pStyle w:val="Standard"/>
+              <w:jc w:val="center"/>
+              <w:rPr>
+                <w:b/>
+              </w:rPr>
+            </w:pPr>
+            <w:r>
+              <w:rPr>
+                <w:b/>
+              </w:rPr>
+              <w:t>2</w:t>
+            </w:r>
+          </w:p>
+        </w:tc>
+        <w:tc>
+          <w:tcPr>
+            <w:tcW w:w="3210" w:type="dxa"/>
+          </w:tcPr>
+          <w:p>
+            <w:pPr>
+              <w:pStyle w:val="Standard"/>
+              <w:jc w:val="center"/>
+              <w:rPr>
+                <w:b/>
+              </w:rPr>
+            </w:pPr>
+            <w:r>
+              <w:rPr>
+                <w:b/>
+              </w:rPr>
+              <w:t>2</w:t>
+            </w:r>
+          </w:p>
+        </w:tc>
+      </w:tr>
+      <w:tr>
+        <w:tc>
+          <w:tcPr>
+            <w:tcW w:w="3209" w:type="dxa"/>
+          </w:tcPr>
+          <w:p>
+            <w:pPr>
+              <w:pStyle w:val="Standard"/>
+              <w:jc w:val="center"/>
+            </w:pPr>
+            <w:r>
+              <w:t>Eliminar Serviço</w:t>
+            </w:r>
+          </w:p>
+        </w:tc>
+        <w:tc>
+          <w:tcPr>
+            <w:tcW w:w="3209" w:type="dxa"/>
+          </w:tcPr>
+          <w:p>
+            <w:pPr>
+              <w:pStyle w:val="Standard"/>
+              <w:jc w:val="center"/>
+              <w:rPr>
+                <w:b/>
+              </w:rPr>
+            </w:pPr>
+            <w:r>
+              <w:rPr>
+                <w:b/>
+              </w:rPr>
+              <w:t>2</w:t>
+            </w:r>
+          </w:p>
+        </w:tc>
+        <w:tc>
+          <w:tcPr>
+            <w:tcW w:w="3210" w:type="dxa"/>
+          </w:tcPr>
+          <w:p>
+            <w:pPr>
+              <w:pStyle w:val="Standard"/>
+              <w:jc w:val="center"/>
+              <w:rPr>
+                <w:b/>
+              </w:rPr>
+            </w:pPr>
+            <w:r>
+              <w:rPr>
+                <w:b/>
+              </w:rPr>
+              <w:t>2</w:t>
+            </w:r>
+          </w:p>
+        </w:tc>
+      </w:tr>
+      <w:tr>
+        <w:tc>
+          <w:tcPr>
+            <w:tcW w:w="3209" w:type="dxa"/>
+          </w:tcPr>
+          <w:p>
+            <w:pPr>
+              <w:pStyle w:val="Standard"/>
+              <w:jc w:val="center"/>
+            </w:pPr>
+            <w:r>
+              <w:t>Inserir Parcela</w:t>
+            </w:r>
+          </w:p>
+        </w:tc>
+        <w:tc>
+          <w:tcPr>
+            <w:tcW w:w="3209" w:type="dxa"/>
+          </w:tcPr>
+          <w:p>
+            <w:pPr>
+              <w:pStyle w:val="Standard"/>
+              <w:jc w:val="center"/>
+              <w:rPr>
+                <w:b/>
+              </w:rPr>
+            </w:pPr>
+            <w:r>
+              <w:rPr>
+                <w:b/>
+              </w:rPr>
+              <w:t>2</w:t>
+            </w:r>
+          </w:p>
+        </w:tc>
+        <w:tc>
+          <w:tcPr>
+            <w:tcW w:w="3210" w:type="dxa"/>
+          </w:tcPr>
+          <w:p>
+            <w:pPr>
+              <w:pStyle w:val="Standard"/>
+              <w:jc w:val="center"/>
+              <w:rPr>
+                <w:b/>
+              </w:rPr>
+            </w:pPr>
+            <w:r>
+              <w:rPr>
+                <w:b/>
+              </w:rPr>
+              <w:t>2</w:t>
+            </w:r>
+          </w:p>
+        </w:tc>
+      </w:tr>
+      <w:tr>
+        <w:tc>
+          <w:tcPr>
+            <w:tcW w:w="3209" w:type="dxa"/>
+          </w:tcPr>
+          <w:p>
+            <w:pPr>
+              <w:pStyle w:val="Standard"/>
+              <w:jc w:val="center"/>
+            </w:pPr>
+            <w:r>
+              <w:t>Eliminar Parcela</w:t>
+            </w:r>
+          </w:p>
+        </w:tc>
+        <w:tc>
+          <w:tcPr>
+            <w:tcW w:w="3209" w:type="dxa"/>
+          </w:tcPr>
+          <w:p>
+            <w:pPr>
+              <w:pStyle w:val="Standard"/>
+              <w:jc w:val="center"/>
+              <w:rPr>
+                <w:b/>
+              </w:rPr>
+            </w:pPr>
+            <w:r>
+              <w:rPr>
+                <w:b/>
+              </w:rPr>
+              <w:t>2</w:t>
+            </w:r>
+          </w:p>
+        </w:tc>
+        <w:tc>
+          <w:tcPr>
+            <w:tcW w:w="3210" w:type="dxa"/>
+          </w:tcPr>
+          <w:p>
+            <w:pPr>
+              <w:pStyle w:val="Standard"/>
+              <w:jc w:val="center"/>
+              <w:rPr>
+                <w:b/>
+              </w:rPr>
+            </w:pPr>
+            <w:r>
+              <w:rPr>
+                <w:b/>
+              </w:rPr>
+              <w:t>2</w:t>
+            </w:r>
+          </w:p>
+        </w:tc>
+      </w:tr>
+      <w:tr>
+        <w:tc>
+          <w:tcPr>
+            <w:tcW w:w="3209" w:type="dxa"/>
+          </w:tcPr>
+          <w:p>
+            <w:pPr>
+              <w:pStyle w:val="Standard"/>
+              <w:jc w:val="center"/>
+            </w:pPr>
+            <w:r>
+              <w:t>Inserir Carro para venda</w:t>
+            </w:r>
+          </w:p>
+        </w:tc>
+        <w:tc>
+          <w:tcPr>
+            <w:tcW w:w="3209" w:type="dxa"/>
+          </w:tcPr>
+          <w:p>
+            <w:pPr>
+              <w:pStyle w:val="Standard"/>
+              <w:jc w:val="center"/>
+              <w:rPr>
+                <w:b/>
+              </w:rPr>
+            </w:pPr>
+            <w:r>
+              <w:rPr>
+                <w:b/>
+              </w:rPr>
+              <w:t>2</w:t>
+            </w:r>
+          </w:p>
+        </w:tc>
+        <w:tc>
+          <w:tcPr>
+            <w:tcW w:w="3210" w:type="dxa"/>
+          </w:tcPr>
+          <w:p>
+            <w:pPr>
+              <w:pStyle w:val="Standard"/>
+              <w:jc w:val="center"/>
+              <w:rPr>
+                <w:b/>
+              </w:rPr>
+            </w:pPr>
+            <w:r>
+              <w:rPr>
+                <w:b/>
+              </w:rPr>
+              <w:t>2</w:t>
+            </w:r>
+          </w:p>
+        </w:tc>
+      </w:tr>
+      <w:tr>
+        <w:tc>
+          <w:tcPr>
+            <w:tcW w:w="3209" w:type="dxa"/>
+          </w:tcPr>
+          <w:p>
+            <w:pPr>
+              <w:pStyle w:val="Standard"/>
+            </w:pPr>
+            <w:r>
+              <w:lastRenderedPageBreak/>
+              <w:t>Eliminar Carro de Venda</w:t>
+            </w:r>
+          </w:p>
+        </w:tc>
+        <w:tc>
+          <w:tcPr>
+            <w:tcW w:w="3209" w:type="dxa"/>
+          </w:tcPr>
+          <w:p>
+            <w:pPr>
+              <w:pStyle w:val="Standard"/>
+              <w:jc w:val="center"/>
+              <w:rPr>
+                <w:b/>
+              </w:rPr>
+            </w:pPr>
+            <w:r>
+              <w:rPr>
+                <w:b/>
+              </w:rPr>
+              <w:t>2</w:t>
+            </w:r>
+          </w:p>
+        </w:tc>
+        <w:tc>
+          <w:tcPr>
+            <w:tcW w:w="3210" w:type="dxa"/>
+          </w:tcPr>
+          <w:p>
+            <w:pPr>
+              <w:pStyle w:val="Standard"/>
+              <w:jc w:val="center"/>
+              <w:rPr>
+                <w:b/>
+              </w:rPr>
+            </w:pPr>
+            <w:r>
+              <w:rPr>
+                <w:b/>
+              </w:rPr>
+              <w:t>2</w:t>
+            </w:r>
+          </w:p>
+        </w:tc>
+      </w:tr>
+      <w:tr>
+        <w:tc>
+          <w:tcPr>
+            <w:tcW w:w="3209" w:type="dxa"/>
+          </w:tcPr>
+          <w:p>
+            <w:pPr>
+              <w:pStyle w:val="Standard"/>
+            </w:pPr>
+            <w:r>
+              <w:t>Inserir Carro para Aluguer</w:t>
+            </w:r>
+          </w:p>
+        </w:tc>
+        <w:tc>
+          <w:tcPr>
+            <w:tcW w:w="3209" w:type="dxa"/>
+          </w:tcPr>
+          <w:p>
+            <w:pPr>
+              <w:pStyle w:val="Standard"/>
+              <w:jc w:val="center"/>
+              <w:rPr>
+                <w:b/>
+              </w:rPr>
+            </w:pPr>
+            <w:r>
+              <w:rPr>
+                <w:b/>
+              </w:rPr>
+              <w:t>2</w:t>
+            </w:r>
+          </w:p>
+        </w:tc>
+        <w:tc>
+          <w:tcPr>
+            <w:tcW w:w="3210" w:type="dxa"/>
+          </w:tcPr>
+          <w:p>
+            <w:pPr>
+              <w:pStyle w:val="Standard"/>
+              <w:jc w:val="center"/>
+              <w:rPr>
+                <w:b/>
+              </w:rPr>
+            </w:pPr>
+            <w:r>
+              <w:rPr>
+                <w:b/>
+              </w:rPr>
+              <w:t>2</w:t>
+            </w:r>
+          </w:p>
+        </w:tc>
+      </w:tr>
+      <w:tr>
+        <w:tc>
+          <w:tcPr>
+            <w:tcW w:w="3209" w:type="dxa"/>
+          </w:tcPr>
+          <w:p>
+            <w:pPr>
+              <w:pStyle w:val="Standard"/>
+            </w:pPr>
+            <w:r>
+              <w:t>Eliminar Carro Aluguer</w:t>
+            </w:r>
+          </w:p>
+        </w:tc>
+        <w:tc>
+          <w:tcPr>
+            <w:tcW w:w="3209" w:type="dxa"/>
+          </w:tcPr>
+          <w:p>
+            <w:pPr>
+              <w:pStyle w:val="Standard"/>
+              <w:jc w:val="center"/>
+              <w:rPr>
+                <w:b/>
+              </w:rPr>
+            </w:pPr>
+            <w:r>
+              <w:rPr>
+                <w:b/>
+              </w:rPr>
+              <w:t>2</w:t>
+            </w:r>
+          </w:p>
+        </w:tc>
+        <w:tc>
+          <w:tcPr>
+            <w:tcW w:w="3210" w:type="dxa"/>
+          </w:tcPr>
+          <w:p>
+            <w:pPr>
+              <w:pStyle w:val="Standard"/>
+              <w:jc w:val="center"/>
+              <w:rPr>
+                <w:b/>
+              </w:rPr>
+            </w:pPr>
+            <w:r>
+              <w:rPr>
+                <w:b/>
+              </w:rPr>
+              <w:t>2</w:t>
+            </w:r>
+          </w:p>
+        </w:tc>
+      </w:tr>
+      <w:tr>
+        <w:tc>
+          <w:tcPr>
+            <w:tcW w:w="3209" w:type="dxa"/>
+          </w:tcPr>
+          <w:p>
+            <w:pPr>
+              <w:pStyle w:val="Standard"/>
+            </w:pPr>
+            <w:r>
+              <w:t>Vender Carro</w:t>
+            </w:r>
+          </w:p>
+        </w:tc>
+        <w:tc>
+          <w:tcPr>
+            <w:tcW w:w="3209" w:type="dxa"/>
+          </w:tcPr>
+          <w:p>
+            <w:pPr>
+              <w:pStyle w:val="Standard"/>
+              <w:jc w:val="center"/>
+              <w:rPr>
+                <w:b/>
+              </w:rPr>
+            </w:pPr>
+            <w:r>
+              <w:rPr>
+                <w:b/>
+              </w:rPr>
+              <w:t>2</w:t>
+            </w:r>
+          </w:p>
+        </w:tc>
+        <w:tc>
+          <w:tcPr>
+            <w:tcW w:w="3210" w:type="dxa"/>
+          </w:tcPr>
+          <w:p>
+            <w:pPr>
+              <w:pStyle w:val="Standard"/>
+              <w:jc w:val="center"/>
+              <w:rPr>
+                <w:b/>
+              </w:rPr>
+            </w:pPr>
+            <w:r>
+              <w:rPr>
+                <w:b/>
+              </w:rPr>
+              <w:t>2</w:t>
+            </w:r>
+          </w:p>
+        </w:tc>
+      </w:tr>
+      <w:tr>
+        <w:tc>
+          <w:tcPr>
+            <w:tcW w:w="3209" w:type="dxa"/>
+          </w:tcPr>
+          <w:p>
+            <w:pPr>
+              <w:pStyle w:val="Standard"/>
+            </w:pPr>
+            <w:r>
+              <w:t>Editar venda</w:t>
+            </w:r>
+          </w:p>
+        </w:tc>
+        <w:tc>
+          <w:tcPr>
+            <w:tcW w:w="3209" w:type="dxa"/>
+          </w:tcPr>
+          <w:p>
+            <w:pPr>
+              <w:pStyle w:val="Standard"/>
+              <w:jc w:val="center"/>
+              <w:rPr>
+                <w:b/>
+              </w:rPr>
+            </w:pPr>
+            <w:r>
+              <w:rPr>
+                <w:b/>
+              </w:rPr>
+              <w:t>2</w:t>
+            </w:r>
+          </w:p>
+        </w:tc>
+        <w:tc>
+          <w:tcPr>
+            <w:tcW w:w="3210" w:type="dxa"/>
+          </w:tcPr>
+          <w:p>
+            <w:pPr>
+              <w:pStyle w:val="Standard"/>
+              <w:jc w:val="center"/>
+              <w:rPr>
+                <w:b/>
+              </w:rPr>
+            </w:pPr>
+            <w:r>
+              <w:rPr>
+                <w:b/>
+              </w:rPr>
+              <w:t>2</w:t>
+            </w:r>
+          </w:p>
+        </w:tc>
+      </w:tr>
+      <w:tr>
+        <w:tc>
+          <w:tcPr>
+            <w:tcW w:w="3209" w:type="dxa"/>
+          </w:tcPr>
+          <w:p>
+            <w:pPr>
+              <w:pStyle w:val="Standard"/>
+            </w:pPr>
+            <w:r>
+              <w:t>Emitir Recibo Venda</w:t>
+            </w:r>
+          </w:p>
+        </w:tc>
+        <w:tc>
+          <w:tcPr>
+            <w:tcW w:w="3209" w:type="dxa"/>
+          </w:tcPr>
+          <w:p>
+            <w:pPr>
+              <w:pStyle w:val="Standard"/>
+              <w:jc w:val="center"/>
+              <w:rPr>
+                <w:b/>
+              </w:rPr>
+            </w:pPr>
+            <w:r>
+              <w:rPr>
+                <w:b/>
+              </w:rPr>
+              <w:t>2</w:t>
+            </w:r>
+          </w:p>
+        </w:tc>
+        <w:tc>
+          <w:tcPr>
+            <w:tcW w:w="3210" w:type="dxa"/>
+          </w:tcPr>
+          <w:p>
+            <w:pPr>
+              <w:pStyle w:val="Standard"/>
+              <w:jc w:val="center"/>
+              <w:rPr>
+                <w:b/>
+              </w:rPr>
+            </w:pPr>
+            <w:r>
+              <w:rPr>
+                <w:b/>
+              </w:rPr>
+              <w:t>2</w:t>
+            </w:r>
+          </w:p>
+        </w:tc>
+      </w:tr>
+      <w:tr>
+        <w:tc>
+          <w:tcPr>
+            <w:tcW w:w="3209" w:type="dxa"/>
+          </w:tcPr>
+          <w:p>
+            <w:pPr>
+              <w:pStyle w:val="Standard"/>
+            </w:pPr>
+            <w:r>
+              <w:t>Criar Aluguer</w:t>
+            </w:r>
+          </w:p>
+        </w:tc>
+        <w:tc>
+          <w:tcPr>
+            <w:tcW w:w="3209" w:type="dxa"/>
+          </w:tcPr>
+          <w:p>
+            <w:pPr>
+              <w:pStyle w:val="Standard"/>
+              <w:jc w:val="center"/>
+              <w:rPr>
+                <w:b/>
+              </w:rPr>
+            </w:pPr>
+            <w:r>
+              <w:rPr>
+                <w:b/>
+              </w:rPr>
+              <w:t>2</w:t>
+            </w:r>
+          </w:p>
+        </w:tc>
+        <w:tc>
+          <w:tcPr>
+            <w:tcW w:w="3210" w:type="dxa"/>
+          </w:tcPr>
+          <w:p>
+            <w:pPr>
+              <w:pStyle w:val="Standard"/>
+              <w:jc w:val="center"/>
+              <w:rPr>
+                <w:b/>
+              </w:rPr>
+            </w:pPr>
+            <w:r>
+              <w:rPr>
+                <w:b/>
+              </w:rPr>
+              <w:t>2</w:t>
+            </w:r>
+          </w:p>
+        </w:tc>
+      </w:tr>
+      <w:tr>
+        <w:tc>
+          <w:tcPr>
+            <w:tcW w:w="3209" w:type="dxa"/>
+          </w:tcPr>
+          <w:p>
+            <w:pPr>
+              <w:pStyle w:val="Standard"/>
+            </w:pPr>
+            <w:r>
+              <w:t>Emitir Recibo Aluguer</w:t>
+            </w:r>
+          </w:p>
+        </w:tc>
+        <w:tc>
+          <w:tcPr>
+            <w:tcW w:w="3209" w:type="dxa"/>
+          </w:tcPr>
+          <w:p>
+            <w:pPr>
+              <w:pStyle w:val="Standard"/>
+              <w:jc w:val="center"/>
+              <w:rPr>
+                <w:b/>
+              </w:rPr>
+            </w:pPr>
+            <w:r>
+              <w:rPr>
+                <w:b/>
+              </w:rPr>
+              <w:t>2</w:t>
+            </w:r>
+          </w:p>
+        </w:tc>
+        <w:tc>
+          <w:tcPr>
+            <w:tcW w:w="3210" w:type="dxa"/>
+          </w:tcPr>
+          <w:p>
+            <w:pPr>
+              <w:pStyle w:val="Standard"/>
+              <w:jc w:val="center"/>
+              <w:rPr>
+                <w:b/>
+              </w:rPr>
+            </w:pPr>
+            <w:r>
+              <w:rPr>
+                <w:b/>
+              </w:rPr>
+              <w:t>2</w:t>
+            </w:r>
+          </w:p>
+        </w:tc>
+      </w:tr>
+    </w:tbl>
+    <w:p>
+      <w:pPr>
+        <w:pStyle w:val="Standard"/>
+        <w:rPr>
+          <w:b/>
+        </w:rPr>
+      </w:pPr>
+      <w:r>
+        <w:rPr>
+          <w:b/>
+        </w:rPr>
+        <w:t>Legenda:</w:t>
+      </w:r>
+    </w:p>
+    <w:p>
+      <w:pPr>
+        <w:pStyle w:val="Standard"/>
+        <w:numPr>
+          <w:ilvl w:val="0"/>
+          <w:numId w:val="1"/>
+        </w:numPr>
+        <w:rPr>
+          <w:b/>
+        </w:rPr>
+      </w:pPr>
+      <w:r>
+        <w:rPr>
+          <w:b/>
+        </w:rPr>
+        <w:t>25%</w:t>
+      </w:r>
+    </w:p>
+    <w:p>
+      <w:pPr>
+        <w:pStyle w:val="Standard"/>
+        <w:numPr>
+          <w:ilvl w:val="0"/>
+          <w:numId w:val="1"/>
+        </w:numPr>
+        <w:rPr>
+          <w:b/>
+        </w:rPr>
+      </w:pPr>
+      <w:r>
+        <w:rPr>
+          <w:b/>
+        </w:rPr>
+        <w:t>50%</w:t>
+      </w:r>
+    </w:p>
+    <w:p>
+      <w:pPr>
+        <w:pStyle w:val="Standard"/>
+        <w:numPr>
+          <w:ilvl w:val="0"/>
+          <w:numId w:val="1"/>
+        </w:numPr>
+        <w:rPr>
+          <w:b/>
+        </w:rPr>
+      </w:pPr>
+      <w:r>
+        <w:rPr>
+          <w:b/>
+        </w:rPr>
+        <w:t>Restante</w:t>
+      </w:r>
+    </w:p>
+    <w:p>
+      <w:pPr>
+        <w:pStyle w:val="Standard"/>
+        <w:ind w:left="360"/>
+        <w:rPr>
+          <w:b/>
+        </w:rPr>
+      </w:pPr>
+    </w:p>
+    <w:p>
+      <w:pPr>
+        <w:pStyle w:val="Standard"/>
+        <w:ind w:left="360"/>
+        <w:rPr>
+          <w:b/>
+        </w:rPr>
       </w:pPr>
     </w:p>
     <w:p>
@@ -582,13 +3112,231 @@
         <w:pStyle w:val="Standard"/>
       </w:pPr>
       <w:r>
-        <w:t xml:space="preserve">Diagrama de </w:t>
-      </w:r>
-      <w:proofErr w:type="spellStart"/>
-      <w:r>
-        <w:t>Gantt</w:t>
-      </w:r>
-      <w:proofErr w:type="spellEnd"/>
+        <w:rPr>
+          <w:noProof/>
+        </w:rPr>
+        <w:drawing>
+          <wp:inline distT="0" distB="0" distL="0" distR="0" wp14:anchorId="60A053FD" wp14:editId="186F9AA6">
+            <wp:extent cx="5762625" cy="2573655"/>
+            <wp:effectExtent l="0" t="0" r="9525" b="0"/>
+            <wp:docPr id="8" name="Imagem 8"/>
+            <wp:cNvGraphicFramePr>
+              <a:graphicFrameLocks xmlns:a="http://schemas.openxmlformats.org/drawingml/2006/main" noChangeAspect="1"/>
+            </wp:cNvGraphicFramePr>
+            <a:graphic xmlns:a="http://schemas.openxmlformats.org/drawingml/2006/main">
+              <a:graphicData uri="http://schemas.openxmlformats.org/drawingml/2006/picture">
+                <pic:pic xmlns:pic="http://schemas.openxmlformats.org/drawingml/2006/picture">
+                  <pic:nvPicPr>
+                    <pic:cNvPr id="1" name=""/>
+                    <pic:cNvPicPr/>
+                  </pic:nvPicPr>
+                  <pic:blipFill>
+                    <a:blip r:embed="rId13"/>
+                    <a:stretch>
+                      <a:fillRect/>
+                    </a:stretch>
+                  </pic:blipFill>
+                  <pic:spPr>
+                    <a:xfrm>
+                      <a:off x="0" y="0"/>
+                      <a:ext cx="5762625" cy="2573655"/>
+                    </a:xfrm>
+                    <a:prstGeom prst="rect">
+                      <a:avLst/>
+                    </a:prstGeom>
+                  </pic:spPr>
+                </pic:pic>
+              </a:graphicData>
+            </a:graphic>
+          </wp:inline>
+        </w:drawing>
+      </w:r>
+    </w:p>
+    <w:p>
+      <w:pPr>
+        <w:pStyle w:val="Standard"/>
+      </w:pPr>
+      <w:r>
+        <w:rPr>
+          <w:noProof/>
+        </w:rPr>
+        <w:drawing>
+          <wp:inline distT="0" distB="0" distL="0" distR="0" wp14:anchorId="0354C9E3" wp14:editId="0A662D40">
+            <wp:extent cx="6120130" cy="2543175"/>
+            <wp:effectExtent l="0" t="0" r="0" b="9525"/>
+            <wp:docPr id="9" name="Imagem 9"/>
+            <wp:cNvGraphicFramePr>
+              <a:graphicFrameLocks xmlns:a="http://schemas.openxmlformats.org/drawingml/2006/main" noChangeAspect="1"/>
+            </wp:cNvGraphicFramePr>
+            <a:graphic xmlns:a="http://schemas.openxmlformats.org/drawingml/2006/main">
+              <a:graphicData uri="http://schemas.openxmlformats.org/drawingml/2006/picture">
+                <pic:pic xmlns:pic="http://schemas.openxmlformats.org/drawingml/2006/picture">
+                  <pic:nvPicPr>
+                    <pic:cNvPr id="1" name=""/>
+                    <pic:cNvPicPr/>
+                  </pic:nvPicPr>
+                  <pic:blipFill>
+                    <a:blip r:embed="rId14"/>
+                    <a:stretch>
+                      <a:fillRect/>
+                    </a:stretch>
+                  </pic:blipFill>
+                  <pic:spPr>
+                    <a:xfrm>
+                      <a:off x="0" y="0"/>
+                      <a:ext cx="6120130" cy="2543175"/>
+                    </a:xfrm>
+                    <a:prstGeom prst="rect">
+                      <a:avLst/>
+                    </a:prstGeom>
+                  </pic:spPr>
+                </pic:pic>
+              </a:graphicData>
+            </a:graphic>
+          </wp:inline>
+        </w:drawing>
+      </w:r>
+    </w:p>
+    <w:p>
+      <w:pPr>
+        <w:pStyle w:val="Standard"/>
+      </w:pPr>
+      <w:r>
+        <w:rPr>
+          <w:noProof/>
+        </w:rPr>
+        <w:lastRenderedPageBreak/>
+        <w:drawing>
+          <wp:inline distT="0" distB="0" distL="0" distR="0" wp14:anchorId="6149ED6F" wp14:editId="70DA24CC">
+            <wp:extent cx="6120130" cy="2524125"/>
+            <wp:effectExtent l="0" t="0" r="0" b="9525"/>
+            <wp:docPr id="10" name="Imagem 10"/>
+            <wp:cNvGraphicFramePr>
+              <a:graphicFrameLocks xmlns:a="http://schemas.openxmlformats.org/drawingml/2006/main" noChangeAspect="1"/>
+            </wp:cNvGraphicFramePr>
+            <a:graphic xmlns:a="http://schemas.openxmlformats.org/drawingml/2006/main">
+              <a:graphicData uri="http://schemas.openxmlformats.org/drawingml/2006/picture">
+                <pic:pic xmlns:pic="http://schemas.openxmlformats.org/drawingml/2006/picture">
+                  <pic:nvPicPr>
+                    <pic:cNvPr id="1" name=""/>
+                    <pic:cNvPicPr/>
+                  </pic:nvPicPr>
+                  <pic:blipFill>
+                    <a:blip r:embed="rId15"/>
+                    <a:stretch>
+                      <a:fillRect/>
+                    </a:stretch>
+                  </pic:blipFill>
+                  <pic:spPr>
+                    <a:xfrm>
+                      <a:off x="0" y="0"/>
+                      <a:ext cx="6120130" cy="2524125"/>
+                    </a:xfrm>
+                    <a:prstGeom prst="rect">
+                      <a:avLst/>
+                    </a:prstGeom>
+                  </pic:spPr>
+                </pic:pic>
+              </a:graphicData>
+            </a:graphic>
+          </wp:inline>
+        </w:drawing>
+      </w:r>
+    </w:p>
+    <w:p>
+      <w:pPr>
+        <w:pStyle w:val="Standard"/>
+      </w:pPr>
+      <w:r>
+        <w:rPr>
+          <w:noProof/>
+        </w:rPr>
+        <w:drawing>
+          <wp:inline distT="0" distB="0" distL="0" distR="0" wp14:anchorId="0467FCA7" wp14:editId="04A225D6">
+            <wp:extent cx="5381625" cy="2847340"/>
+            <wp:effectExtent l="0" t="0" r="9525" b="0"/>
+            <wp:docPr id="11" name="Imagem 11"/>
+            <wp:cNvGraphicFramePr>
+              <a:graphicFrameLocks xmlns:a="http://schemas.openxmlformats.org/drawingml/2006/main" noChangeAspect="1"/>
+            </wp:cNvGraphicFramePr>
+            <a:graphic xmlns:a="http://schemas.openxmlformats.org/drawingml/2006/main">
+              <a:graphicData uri="http://schemas.openxmlformats.org/drawingml/2006/picture">
+                <pic:pic xmlns:pic="http://schemas.openxmlformats.org/drawingml/2006/picture">
+                  <pic:nvPicPr>
+                    <pic:cNvPr id="1" name=""/>
+                    <pic:cNvPicPr/>
+                  </pic:nvPicPr>
+                  <pic:blipFill>
+                    <a:blip r:embed="rId16"/>
+                    <a:stretch>
+                      <a:fillRect/>
+                    </a:stretch>
+                  </pic:blipFill>
+                  <pic:spPr>
+                    <a:xfrm>
+                      <a:off x="0" y="0"/>
+                      <a:ext cx="5381625" cy="2847340"/>
+                    </a:xfrm>
+                    <a:prstGeom prst="rect">
+                      <a:avLst/>
+                    </a:prstGeom>
+                  </pic:spPr>
+                </pic:pic>
+              </a:graphicData>
+            </a:graphic>
+          </wp:inline>
+        </w:drawing>
+      </w:r>
+    </w:p>
+    <w:p>
+      <w:pPr>
+        <w:pStyle w:val="Standard"/>
+      </w:pPr>
+      <w:r>
+        <w:rPr>
+          <w:noProof/>
+        </w:rPr>
+        <w:drawing>
+          <wp:inline distT="0" distB="0" distL="0" distR="0" wp14:anchorId="7D307300" wp14:editId="055F1588">
+            <wp:extent cx="5429250" cy="444500"/>
+            <wp:effectExtent l="0" t="0" r="0" b="0"/>
+            <wp:docPr id="12" name="Imagem 12"/>
+            <wp:cNvGraphicFramePr>
+              <a:graphicFrameLocks xmlns:a="http://schemas.openxmlformats.org/drawingml/2006/main" noChangeAspect="1"/>
+            </wp:cNvGraphicFramePr>
+            <a:graphic xmlns:a="http://schemas.openxmlformats.org/drawingml/2006/main">
+              <a:graphicData uri="http://schemas.openxmlformats.org/drawingml/2006/picture">
+                <pic:pic xmlns:pic="http://schemas.openxmlformats.org/drawingml/2006/picture">
+                  <pic:nvPicPr>
+                    <pic:cNvPr id="1" name=""/>
+                    <pic:cNvPicPr/>
+                  </pic:nvPicPr>
+                  <pic:blipFill>
+                    <a:blip r:embed="rId17"/>
+                    <a:stretch>
+                      <a:fillRect/>
+                    </a:stretch>
+                  </pic:blipFill>
+                  <pic:spPr>
+                    <a:xfrm>
+                      <a:off x="0" y="0"/>
+                      <a:ext cx="5429250" cy="444500"/>
+                    </a:xfrm>
+                    <a:prstGeom prst="rect">
+                      <a:avLst/>
+                    </a:prstGeom>
+                  </pic:spPr>
+                </pic:pic>
+              </a:graphicData>
+            </a:graphic>
+          </wp:inline>
+        </w:drawing>
+      </w:r>
+    </w:p>
+    <w:p>
+      <w:pPr>
+        <w:pStyle w:val="Standard"/>
+      </w:pPr>
     </w:p>
     <w:p>
       <w:pPr>
@@ -658,6 +3406,103 @@
     </w:p>
   </w:footnote>
 </w:footnotes>
+</file>
+
+<file path=word/numbering.xml><?xml version="1.0" encoding="utf-8"?>
+<w:numbering xmlns:wpc="http://schemas.microsoft.com/office/word/2010/wordprocessingCanvas" xmlns:cx="http://schemas.microsoft.com/office/drawing/2014/chartex" xmlns:cx1="http://schemas.microsoft.com/office/drawing/2015/9/8/chartex" xmlns:cx2="http://schemas.microsoft.com/office/drawing/2015/10/21/chartex" xmlns:cx3="http://schemas.microsoft.com/office/drawing/2016/5/9/chartex" xmlns:cx4="http://schemas.microsoft.com/office/drawing/2016/5/10/chartex" xmlns:cx5="http://schemas.microsoft.com/office/drawing/2016/5/11/chartex" xmlns:cx6="http://schemas.microsoft.com/office/drawing/2016/5/12/chartex" xmlns:cx7="http://schemas.microsoft.com/office/drawing/2016/5/13/chartex" xmlns:cx8="http://schemas.microsoft.com/office/drawing/2016/5/14/chartex" xmlns:mc="http://schemas.openxmlformats.org/markup-compatibility/2006" xmlns:aink="http://schemas.microsoft.com/office/drawing/2016/ink" xmlns:am3d="http://schemas.microsoft.com/office/drawing/2017/model3d" xmlns:o="urn:schemas-microsoft-com:office:office" xmlns:r="http://schemas.openxmlformats.org/officeDocument/2006/relationships" xmlns:m="http://schemas.openxmlformats.org/officeDocument/2006/math" xmlns:v="urn:schemas-microsoft-com:vml" xmlns:wp14="http://schemas.microsoft.com/office/word/2010/wordprocessingDrawing" xmlns:wp="http://schemas.openxmlformats.org/drawingml/2006/wordprocessingDrawing" xmlns:w10="urn:schemas-microsoft-com:office:word" xmlns:w="http://schemas.openxmlformats.org/wordprocessingml/2006/main" xmlns:w14="http://schemas.microsoft.com/office/word/2010/wordml" xmlns:w15="http://schemas.microsoft.com/office/word/2012/wordml" xmlns:w16cid="http://schemas.microsoft.com/office/word/2016/wordml/cid" xmlns:w16se="http://schemas.microsoft.com/office/word/2015/wordml/symex" xmlns:wpg="http://schemas.microsoft.com/office/word/2010/wordprocessingGroup" xmlns:wpi="http://schemas.microsoft.com/office/word/2010/wordprocessingInk" xmlns:wne="http://schemas.microsoft.com/office/word/2006/wordml" xmlns:wps="http://schemas.microsoft.com/office/word/2010/wordprocessingShape" mc:Ignorable="w14 w15 w16se w16cid wp14">
+  <w:abstractNum w:abstractNumId="0" w15:restartNumberingAfterBreak="0">
+    <w:nsid w:val="0E062C34"/>
+    <w:multiLevelType w:val="hybridMultilevel"/>
+    <w:tmpl w:val="B33C7BFA"/>
+    <w:lvl w:ilvl="0" w:tplc="85AA5C7E">
+      <w:start w:val="1"/>
+      <w:numFmt w:val="decimal"/>
+      <w:lvlText w:val="%1-"/>
+      <w:lvlJc w:val="left"/>
+      <w:pPr>
+        <w:ind w:left="720" w:hanging="360"/>
+      </w:pPr>
+      <w:rPr>
+        <w:rFonts w:hint="default"/>
+      </w:rPr>
+    </w:lvl>
+    <w:lvl w:ilvl="1" w:tplc="08160019" w:tentative="1">
+      <w:start w:val="1"/>
+      <w:numFmt w:val="lowerLetter"/>
+      <w:lvlText w:val="%2."/>
+      <w:lvlJc w:val="left"/>
+      <w:pPr>
+        <w:ind w:left="1440" w:hanging="360"/>
+      </w:pPr>
+    </w:lvl>
+    <w:lvl w:ilvl="2" w:tplc="0816001B" w:tentative="1">
+      <w:start w:val="1"/>
+      <w:numFmt w:val="lowerRoman"/>
+      <w:lvlText w:val="%3."/>
+      <w:lvlJc w:val="right"/>
+      <w:pPr>
+        <w:ind w:left="2160" w:hanging="180"/>
+      </w:pPr>
+    </w:lvl>
+    <w:lvl w:ilvl="3" w:tplc="0816000F" w:tentative="1">
+      <w:start w:val="1"/>
+      <w:numFmt w:val="decimal"/>
+      <w:lvlText w:val="%4."/>
+      <w:lvlJc w:val="left"/>
+      <w:pPr>
+        <w:ind w:left="2880" w:hanging="360"/>
+      </w:pPr>
+    </w:lvl>
+    <w:lvl w:ilvl="4" w:tplc="08160019" w:tentative="1">
+      <w:start w:val="1"/>
+      <w:numFmt w:val="lowerLetter"/>
+      <w:lvlText w:val="%5."/>
+      <w:lvlJc w:val="left"/>
+      <w:pPr>
+        <w:ind w:left="3600" w:hanging="360"/>
+      </w:pPr>
+    </w:lvl>
+    <w:lvl w:ilvl="5" w:tplc="0816001B" w:tentative="1">
+      <w:start w:val="1"/>
+      <w:numFmt w:val="lowerRoman"/>
+      <w:lvlText w:val="%6."/>
+      <w:lvlJc w:val="right"/>
+      <w:pPr>
+        <w:ind w:left="4320" w:hanging="180"/>
+      </w:pPr>
+    </w:lvl>
+    <w:lvl w:ilvl="6" w:tplc="0816000F" w:tentative="1">
+      <w:start w:val="1"/>
+      <w:numFmt w:val="decimal"/>
+      <w:lvlText w:val="%7."/>
+      <w:lvlJc w:val="left"/>
+      <w:pPr>
+        <w:ind w:left="5040" w:hanging="360"/>
+      </w:pPr>
+    </w:lvl>
+    <w:lvl w:ilvl="7" w:tplc="08160019" w:tentative="1">
+      <w:start w:val="1"/>
+      <w:numFmt w:val="lowerLetter"/>
+      <w:lvlText w:val="%8."/>
+      <w:lvlJc w:val="left"/>
+      <w:pPr>
+        <w:ind w:left="5760" w:hanging="360"/>
+      </w:pPr>
+    </w:lvl>
+    <w:lvl w:ilvl="8" w:tplc="0816001B" w:tentative="1">
+      <w:start w:val="1"/>
+      <w:numFmt w:val="lowerRoman"/>
+      <w:lvlText w:val="%9."/>
+      <w:lvlJc w:val="right"/>
+      <w:pPr>
+        <w:ind w:left="6480" w:hanging="180"/>
+      </w:pPr>
+    </w:lvl>
+  </w:abstractNum>
+  <w:num w:numId="1">
+    <w:abstractNumId w:val="0"/>
+  </w:num>
+</w:numbering>
 </file>
 
 <file path=word/styles.xml><?xml version="1.0" encoding="utf-8"?>
@@ -786,6 +3631,7 @@
     <w:lsdException w:name="HTML Sample" w:semiHidden="1" w:unhideWhenUsed="1"/>
     <w:lsdException w:name="HTML Typewriter" w:semiHidden="1" w:unhideWhenUsed="1"/>
     <w:lsdException w:name="HTML Variable" w:semiHidden="1" w:unhideWhenUsed="1"/>
+    <w:lsdException w:name="Normal Table" w:semiHidden="1" w:unhideWhenUsed="1"/>
     <w:lsdException w:name="annotation subject" w:semiHidden="1" w:unhideWhenUsed="1"/>
     <w:lsdException w:name="No List" w:semiHidden="1" w:unhideWhenUsed="1"/>
     <w:lsdException w:name="Outline List 1" w:semiHidden="1" w:unhideWhenUsed="1"/>
@@ -832,8 +3678,10 @@
     <w:lsdException w:name="Table Subtle 2" w:semiHidden="1" w:unhideWhenUsed="1"/>
     <w:lsdException w:name="Table Web 1" w:semiHidden="1" w:unhideWhenUsed="1"/>
     <w:lsdException w:name="Table Web 2" w:semiHidden="1" w:unhideWhenUsed="1"/>
+    <w:lsdException w:name="Table Web 3" w:semiHidden="1" w:unhideWhenUsed="1"/>
     <w:lsdException w:name="Balloon Text" w:semiHidden="1" w:unhideWhenUsed="1"/>
     <w:lsdException w:name="Table Grid" w:uiPriority="39"/>
+    <w:lsdException w:name="Table Theme" w:semiHidden="1" w:unhideWhenUsed="1"/>
     <w:lsdException w:name="Placeholder Text" w:semiHidden="1"/>
     <w:lsdException w:name="No Spacing" w:uiPriority="1" w:qFormat="1"/>
     <w:lsdException w:name="Light Shading" w:uiPriority="60"/>
@@ -1145,6 +3993,49 @@
       <w:rFonts w:ascii="OpenSymbol" w:eastAsia="OpenSymbol" w:hAnsi="OpenSymbol" w:cs="OpenSymbol"/>
     </w:rPr>
   </w:style>
+  <w:style w:type="paragraph" w:styleId="Textodebalo">
+    <w:name w:val="Balloon Text"/>
+    <w:basedOn w:val="Normal"/>
+    <w:link w:val="TextodebaloCarter"/>
+    <w:uiPriority w:val="99"/>
+    <w:semiHidden/>
+    <w:unhideWhenUsed/>
+    <w:rsid w:val="00876A7A"/>
+    <w:rPr>
+      <w:rFonts w:ascii="Segoe UI" w:hAnsi="Segoe UI" w:cs="Mangal"/>
+      <w:sz w:val="18"/>
+      <w:szCs w:val="16"/>
+    </w:rPr>
+  </w:style>
+  <w:style w:type="character" w:customStyle="1" w:styleId="TextodebaloCarter">
+    <w:name w:val="Texto de balão Caráter"/>
+    <w:basedOn w:val="Tipodeletrapredefinidodopargrafo"/>
+    <w:link w:val="Textodebalo"/>
+    <w:uiPriority w:val="99"/>
+    <w:semiHidden/>
+    <w:rsid w:val="00876A7A"/>
+    <w:rPr>
+      <w:rFonts w:ascii="Segoe UI" w:hAnsi="Segoe UI" w:cs="Mangal"/>
+      <w:sz w:val="18"/>
+      <w:szCs w:val="16"/>
+    </w:rPr>
+  </w:style>
+  <w:style w:type="table" w:styleId="TabelacomGrelha">
+    <w:name w:val="Table Grid"/>
+    <w:basedOn w:val="Tabelanormal"/>
+    <w:uiPriority w:val="39"/>
+    <w:rsid w:val="00AB7001"/>
+    <w:tblPr>
+      <w:tblBorders>
+        <w:top w:val="single" w:sz="4" w:space="0" w:color="auto"/>
+        <w:left w:val="single" w:sz="4" w:space="0" w:color="auto"/>
+        <w:bottom w:val="single" w:sz="4" w:space="0" w:color="auto"/>
+        <w:right w:val="single" w:sz="4" w:space="0" w:color="auto"/>
+        <w:insideH w:val="single" w:sz="4" w:space="0" w:color="auto"/>
+        <w:insideV w:val="single" w:sz="4" w:space="0" w:color="auto"/>
+      </w:tblBorders>
+    </w:tblPr>
+  </w:style>
 </w:styles>
 </file>
 

</xml_diff>